<commit_message>
tese cap3 + gaussian build
</commit_message>
<xml_diff>
--- a/Tese_word/Capitulos/3-Algoritmo_genetico.docx
+++ b/Tese_word/Capitulos/3-Algoritmo_genetico.docx
@@ -880,7 +880,58 @@
           <w:sz w:val="22"/>
           <w:szCs w:val="20"/>
         </w:rPr>
-        <w:t>O individuo no algoritmo genético representa uma possível solução para o problema. Em geral cada individuo partilha com todos os outros a estrutura geral d</w:t>
+        <w:t>O individuo no algoritmo genético</w:t>
+      </w:r>
+      <w:r>
+        <w:rPr>
+          <w:rFonts w:ascii="Times New Roman" w:hAnsi="Times New Roman"/>
+          <w:sz w:val="22"/>
+          <w:szCs w:val="20"/>
+        </w:rPr>
+        <w:t xml:space="preserve"> não representa um organismo, mas sim uma</w:t>
+      </w:r>
+      <w:r>
+        <w:rPr>
+          <w:rFonts w:ascii="Times New Roman" w:hAnsi="Times New Roman"/>
+          <w:sz w:val="22"/>
+          <w:szCs w:val="20"/>
+        </w:rPr>
+        <w:t xml:space="preserve"> possível solução para o problema</w:t>
+      </w:r>
+      <w:r>
+        <w:rPr>
+          <w:rFonts w:ascii="Times New Roman" w:hAnsi="Times New Roman"/>
+          <w:sz w:val="22"/>
+          <w:szCs w:val="20"/>
+        </w:rPr>
+        <w:t xml:space="preserve">, a forma como resolve o problema está codificada num </w:t>
+      </w:r>
+      <w:proofErr w:type="spellStart"/>
+      <w:r>
+        <w:rPr>
+          <w:rFonts w:ascii="Times New Roman" w:hAnsi="Times New Roman"/>
+          <w:i/>
+          <w:sz w:val="22"/>
+          <w:szCs w:val="20"/>
+        </w:rPr>
+        <w:t>datatype</w:t>
+      </w:r>
+      <w:proofErr w:type="spellEnd"/>
+      <w:r>
+        <w:rPr>
+          <w:rFonts w:ascii="Times New Roman" w:hAnsi="Times New Roman"/>
+          <w:sz w:val="22"/>
+          <w:szCs w:val="20"/>
+        </w:rPr>
+        <w:t xml:space="preserve"> conveniente onde as varias características da solução são armazenadas</w:t>
+      </w:r>
+      <w:r>
+        <w:rPr>
+          <w:rFonts w:ascii="Times New Roman" w:hAnsi="Times New Roman"/>
+          <w:sz w:val="22"/>
+          <w:szCs w:val="20"/>
+        </w:rPr>
+        <w:t>. Em geral cada individuo partilha com todos os outros a estrutura geral d</w:t>
       </w:r>
       <w:r>
         <w:rPr>
@@ -1311,12 +1362,352 @@
           <w:szCs w:val="22"/>
         </w:rPr>
       </w:pPr>
+      <w:r>
+        <w:rPr>
+          <w:rFonts w:ascii="Times New Roman" w:hAnsi="Times New Roman"/>
+          <w:sz w:val="22"/>
+          <w:szCs w:val="22"/>
+        </w:rPr>
+        <w:t xml:space="preserve">A população inicial representa o inicio do algoritmo, é geralmente constituída por uma amostra de milhares de indivíduos com propriedades geradas aleatoriamente de forma a propagar um espaço de soluções suficientemente grande para assegurar uma busca suficientemente rigorosa das soluções possíveis – para </w:t>
+      </w:r>
+      <w:r>
+        <w:rPr>
+          <w:rFonts w:ascii="Times New Roman" w:hAnsi="Times New Roman"/>
+          <w:sz w:val="22"/>
+          <w:szCs w:val="22"/>
+        </w:rPr>
+        <w:t>não convergir prematuramente.</w:t>
+      </w:r>
+    </w:p>
+    <w:p>
+      <w:pPr>
+        <w:spacing w:after="120" w:line="280" w:lineRule="atLeast"/>
+        <w:jc w:val="both"/>
+        <w:rPr>
+          <w:rFonts w:ascii="Times New Roman" w:hAnsi="Times New Roman"/>
+          <w:sz w:val="22"/>
+          <w:szCs w:val="22"/>
+        </w:rPr>
+      </w:pPr>
+      <w:r>
+        <w:rPr>
+          <w:rFonts w:ascii="Times New Roman" w:hAnsi="Times New Roman"/>
+          <w:sz w:val="22"/>
+          <w:szCs w:val="22"/>
+        </w:rPr>
+        <w:t xml:space="preserve">Para certos problemas de otimização onde já existe uma ideia da localização da solução ótima podem-se gerar indivíduos com um grau de aleatoriedade mais reduzido de forma a que grande parte da população propague a zona onde uma solução ótima é esperada. </w:t>
+      </w:r>
+    </w:p>
+    <w:p>
+      <w:pPr>
+        <w:spacing w:after="120" w:line="280" w:lineRule="atLeast"/>
+        <w:jc w:val="both"/>
+        <w:rPr>
+          <w:rFonts w:ascii="Times New Roman" w:hAnsi="Times New Roman"/>
+          <w:sz w:val="22"/>
+          <w:szCs w:val="22"/>
+        </w:rPr>
+      </w:pPr>
+      <w:r>
+        <w:rPr>
+          <w:rFonts w:ascii="Times New Roman" w:hAnsi="Times New Roman"/>
+          <w:sz w:val="22"/>
+          <w:szCs w:val="22"/>
+        </w:rPr>
+        <w:t xml:space="preserve">A dimensão da população inicial tende a crescer com o numero de variáveis (genes) que o algoritmo </w:t>
+      </w:r>
+      <w:r>
+        <w:rPr>
+          <w:rFonts w:ascii="Times New Roman" w:hAnsi="Times New Roman"/>
+          <w:sz w:val="22"/>
+          <w:szCs w:val="22"/>
+        </w:rPr>
+        <w:t>genético</w:t>
+      </w:r>
+      <w:r>
+        <w:rPr>
+          <w:rFonts w:ascii="Times New Roman" w:hAnsi="Times New Roman"/>
+          <w:sz w:val="22"/>
+          <w:szCs w:val="22"/>
+        </w:rPr>
+        <w:t xml:space="preserve"> manipula na sua busca pelo </w:t>
+      </w:r>
+      <w:r>
+        <w:rPr>
+          <w:rFonts w:ascii="Times New Roman" w:hAnsi="Times New Roman"/>
+          <w:sz w:val="22"/>
+          <w:szCs w:val="22"/>
+        </w:rPr>
+        <w:t>ótimo. [</w:t>
+      </w:r>
+      <w:r>
+        <w:rPr>
+          <w:rFonts w:ascii="Times New Roman" w:hAnsi="Times New Roman"/>
+          <w:sz w:val="22"/>
+          <w:szCs w:val="22"/>
+        </w:rPr>
+        <w:t xml:space="preserve">imagem de um </w:t>
+      </w:r>
+      <w:proofErr w:type="spellStart"/>
+      <w:r>
+        <w:rPr>
+          <w:rFonts w:ascii="Times New Roman" w:hAnsi="Times New Roman"/>
+          <w:sz w:val="22"/>
+          <w:szCs w:val="22"/>
+        </w:rPr>
+        <w:t>solution</w:t>
+      </w:r>
+      <w:proofErr w:type="spellEnd"/>
+      <w:r>
+        <w:rPr>
+          <w:rFonts w:ascii="Times New Roman" w:hAnsi="Times New Roman"/>
+          <w:sz w:val="22"/>
+          <w:szCs w:val="22"/>
+        </w:rPr>
+        <w:t xml:space="preserve"> </w:t>
+      </w:r>
+      <w:proofErr w:type="spellStart"/>
+      <w:r>
+        <w:rPr>
+          <w:rFonts w:ascii="Times New Roman" w:hAnsi="Times New Roman"/>
+          <w:sz w:val="22"/>
+          <w:szCs w:val="22"/>
+        </w:rPr>
+        <w:t>space</w:t>
+      </w:r>
+      <w:proofErr w:type="spellEnd"/>
+      <w:r>
+        <w:rPr>
+          <w:rFonts w:ascii="Times New Roman" w:hAnsi="Times New Roman"/>
+          <w:sz w:val="22"/>
+          <w:szCs w:val="22"/>
+        </w:rPr>
+        <w:t xml:space="preserve"> propagado]</w:t>
+      </w:r>
+      <w:r>
+        <w:rPr>
+          <w:rFonts w:ascii="Times New Roman" w:hAnsi="Times New Roman"/>
+          <w:sz w:val="22"/>
+          <w:szCs w:val="22"/>
+        </w:rPr>
+        <w:t xml:space="preserve"> </w:t>
+      </w:r>
+      <w:r>
+        <w:rPr>
+          <w:rFonts w:ascii="Times New Roman" w:hAnsi="Times New Roman"/>
+          <w:sz w:val="22"/>
+          <w:szCs w:val="22"/>
+        </w:rPr>
+        <w:t xml:space="preserve">Por exemplo </w:t>
+      </w:r>
+      <w:r>
+        <w:rPr>
+          <w:rFonts w:ascii="Times New Roman" w:hAnsi="Times New Roman"/>
+          <w:sz w:val="22"/>
+          <w:szCs w:val="22"/>
+        </w:rPr>
+        <w:t xml:space="preserve">um programa que otimize as secções de um conjunto de barras terá um espaço de soluções menor que um programa que otimize as secções e também as coordenadas </w:t>
+      </w:r>
+      <w:proofErr w:type="spellStart"/>
+      <w:r>
+        <w:rPr>
+          <w:rFonts w:ascii="Times New Roman" w:hAnsi="Times New Roman"/>
+          <w:sz w:val="22"/>
+          <w:szCs w:val="22"/>
+        </w:rPr>
+        <w:t>x,y,z</w:t>
+      </w:r>
+      <w:proofErr w:type="spellEnd"/>
+      <w:r>
+        <w:rPr>
+          <w:rFonts w:ascii="Times New Roman" w:hAnsi="Times New Roman"/>
+          <w:sz w:val="22"/>
+          <w:szCs w:val="22"/>
+        </w:rPr>
+        <w:t xml:space="preserve"> dos nós que definem as barras, deste modo deve ser gerado uma população maior para o segundo caso.</w:t>
+      </w:r>
+    </w:p>
+    <w:p>
+      <w:pPr>
+        <w:spacing w:after="120" w:line="280" w:lineRule="atLeast"/>
+        <w:jc w:val="both"/>
+        <w:rPr>
+          <w:rFonts w:ascii="Times New Roman" w:hAnsi="Times New Roman"/>
+          <w:sz w:val="22"/>
+          <w:szCs w:val="22"/>
+        </w:rPr>
+      </w:pPr>
+    </w:p>
+    <w:p>
+      <w:pPr>
+        <w:spacing w:after="120" w:line="280" w:lineRule="atLeast"/>
+        <w:ind w:left="567" w:hanging="567"/>
+        <w:jc w:val="both"/>
+        <w:rPr>
+          <w:rFonts w:cs="Arial"/>
+          <w:smallCaps/>
+          <w:szCs w:val="20"/>
+        </w:rPr>
+      </w:pPr>
+      <w:r>
+        <w:rPr>
+          <w:rFonts w:cs="Arial"/>
+          <w:smallCaps/>
+          <w:szCs w:val="20"/>
+        </w:rPr>
+        <w:t>3</w:t>
+      </w:r>
+      <w:r>
+        <w:rPr>
+          <w:rFonts w:cs="Arial"/>
+          <w:smallCaps/>
+          <w:szCs w:val="20"/>
+        </w:rPr>
+        <w:t>.2.</w:t>
+      </w:r>
+      <w:r>
+        <w:rPr>
+          <w:rFonts w:cs="Arial"/>
+          <w:smallCaps/>
+          <w:szCs w:val="20"/>
+        </w:rPr>
+        <w:t>3</w:t>
+      </w:r>
+      <w:r>
+        <w:rPr>
+          <w:rFonts w:cs="Arial"/>
+          <w:smallCaps/>
+          <w:szCs w:val="20"/>
+        </w:rPr>
+        <w:t xml:space="preserve">. </w:t>
+      </w:r>
+      <w:r>
+        <w:rPr>
+          <w:rFonts w:cs="Arial"/>
+          <w:smallCaps/>
+          <w:szCs w:val="20"/>
+        </w:rPr>
+        <w:t>Função de Fitness</w:t>
+      </w:r>
+    </w:p>
+    <w:p>
+      <w:pPr>
+        <w:spacing w:after="120" w:line="280" w:lineRule="atLeast"/>
+        <w:jc w:val="both"/>
+        <w:rPr>
+          <w:rFonts w:cs="Arial"/>
+          <w:szCs w:val="20"/>
+        </w:rPr>
+      </w:pPr>
+      <w:r>
+        <w:rPr>
+          <w:rFonts w:cs="Arial"/>
+          <w:szCs w:val="20"/>
+        </w:rPr>
+        <w:t xml:space="preserve">A função de fitness do algoritmo é um ponto critico do programa, ela tem o objetivo avaliar o mérito de cada solução de forma a aumentar a probabilidade de os melhores elementos de uma dada geração serem selecionados para fornecerem os seus genes a indivíduos na geração seguinte. </w:t>
+      </w:r>
+    </w:p>
+    <w:p>
+      <w:pPr>
+        <w:spacing w:after="120" w:line="280" w:lineRule="atLeast"/>
+        <w:jc w:val="both"/>
+        <w:rPr>
+          <w:rFonts w:cs="Arial"/>
+          <w:szCs w:val="20"/>
+        </w:rPr>
+      </w:pPr>
+      <w:r>
+        <w:rPr>
+          <w:rFonts w:cs="Arial"/>
+          <w:szCs w:val="20"/>
+        </w:rPr>
+        <w:lastRenderedPageBreak/>
+        <w:t xml:space="preserve">Em casos simples </w:t>
+      </w:r>
+      <w:r>
+        <w:rPr>
+          <w:rFonts w:cs="Arial"/>
+          <w:szCs w:val="20"/>
+        </w:rPr>
+        <w:t xml:space="preserve">a função de fitness pode ser bastante simples, quando existe um objetivo único e claro para o problema de otimização por exemplo: </w:t>
+      </w:r>
+    </w:p>
+    <w:p>
+      <w:pPr>
+        <w:spacing w:after="120" w:line="280" w:lineRule="atLeast"/>
+        <w:jc w:val="both"/>
+        <w:rPr>
+          <w:rFonts w:cs="Arial"/>
+          <w:szCs w:val="20"/>
+        </w:rPr>
+      </w:pPr>
+      <w:r>
+        <w:rPr>
+          <w:rFonts w:cs="Arial"/>
+          <w:szCs w:val="20"/>
+        </w:rPr>
+        <w:t>-Dispor as varias peças de tecido a cortar na tela de forma a reduzir o desperdício. Função objetivo: avalia a área de tecido desperdiçada em cada individuo.</w:t>
+      </w:r>
+    </w:p>
+    <w:p>
+      <w:pPr>
+        <w:spacing w:after="120" w:line="280" w:lineRule="atLeast"/>
+        <w:jc w:val="both"/>
+        <w:rPr>
+          <w:rFonts w:cs="Arial"/>
+          <w:szCs w:val="20"/>
+        </w:rPr>
+      </w:pPr>
+      <w:r>
+        <w:rPr>
+          <w:rFonts w:cs="Arial"/>
+          <w:szCs w:val="20"/>
+        </w:rPr>
+        <w:t>Para problemas mais complexo surge a primeira dificuldade que é otimizar mais do que um parâmetro</w:t>
+      </w:r>
       <w:bookmarkStart w:id="0" w:name="_GoBack"/>
       <w:bookmarkEnd w:id="0"/>
     </w:p>
     <w:p>
       <w:pPr>
         <w:spacing w:after="120" w:line="280" w:lineRule="atLeast"/>
+        <w:jc w:val="both"/>
+        <w:rPr>
+          <w:rFonts w:cs="Arial"/>
+          <w:szCs w:val="20"/>
+        </w:rPr>
+      </w:pPr>
+      <w:r>
+        <w:rPr>
+          <w:rFonts w:cs="Arial"/>
+          <w:szCs w:val="20"/>
+        </w:rPr>
+        <w:t>A dificuldade de elaboração desta função advém do desafio que é em muitos casos traduzir vários parâmetros que influenciam a qualidade da solução num único valor, por exemplo: Quando otimizamos uma estrutura pode apenas interessar otimizar o uso de material, ou podemos também querer atingir uma defeção mínima em certo ponto, o que deixa a duvida, como traduzir o peso e a rigidez da estrutura num único valor? Que peso dar ao critério de massa e de rigidez? O deslocamento de cada ponto critico tem o mesmo peso ou há nós onde é mais importante baixa rigidez? De que forma penalizo uma solução com boa rigidez, mas mau uso de material? A forma de penalização é demasiado pesada, existe o risco de degenerar a solução?</w:t>
+      </w:r>
+    </w:p>
+    <w:p>
+      <w:pPr>
+        <w:spacing w:after="120" w:line="280" w:lineRule="atLeast"/>
+        <w:jc w:val="both"/>
+        <w:rPr>
+          <w:rFonts w:cs="Arial"/>
+          <w:szCs w:val="20"/>
+        </w:rPr>
+      </w:pPr>
+    </w:p>
+    <w:p>
+      <w:pPr>
+        <w:spacing w:after="120" w:line="280" w:lineRule="atLeast"/>
+        <w:jc w:val="both"/>
+        <w:rPr>
+          <w:rFonts w:cs="Arial"/>
+          <w:szCs w:val="20"/>
+        </w:rPr>
+      </w:pPr>
+    </w:p>
+    <w:p>
+      <w:pPr>
+        <w:spacing w:after="120" w:line="280" w:lineRule="atLeast"/>
         <w:ind w:left="567" w:hanging="567"/>
         <w:jc w:val="both"/>
         <w:rPr>
@@ -1347,6 +1738,138 @@
           <w:smallCaps/>
           <w:szCs w:val="20"/>
         </w:rPr>
+        <w:t>4</w:t>
+      </w:r>
+      <w:r>
+        <w:rPr>
+          <w:rFonts w:cs="Arial"/>
+          <w:smallCaps/>
+          <w:szCs w:val="20"/>
+        </w:rPr>
+        <w:t xml:space="preserve">. </w:t>
+      </w:r>
+      <w:r>
+        <w:rPr>
+          <w:rFonts w:cs="Arial"/>
+          <w:smallCaps/>
+          <w:szCs w:val="20"/>
+        </w:rPr>
+        <w:t>Função de Seleção</w:t>
+      </w:r>
+    </w:p>
+    <w:p>
+      <w:pPr>
+        <w:spacing w:after="120" w:line="280" w:lineRule="atLeast"/>
+        <w:ind w:left="567" w:hanging="567"/>
+        <w:jc w:val="both"/>
+        <w:rPr>
+          <w:rFonts w:cs="Arial"/>
+          <w:smallCaps/>
+          <w:szCs w:val="20"/>
+        </w:rPr>
+      </w:pPr>
+    </w:p>
+    <w:p>
+      <w:pPr>
+        <w:spacing w:after="120" w:line="280" w:lineRule="atLeast"/>
+        <w:ind w:left="567" w:hanging="567"/>
+        <w:jc w:val="both"/>
+        <w:rPr>
+          <w:rFonts w:cs="Arial"/>
+          <w:smallCaps/>
+          <w:szCs w:val="20"/>
+        </w:rPr>
+      </w:pPr>
+    </w:p>
+    <w:p>
+      <w:pPr>
+        <w:spacing w:after="120" w:line="280" w:lineRule="atLeast"/>
+        <w:ind w:left="567" w:hanging="567"/>
+        <w:jc w:val="both"/>
+        <w:rPr>
+          <w:rFonts w:cs="Arial"/>
+          <w:smallCaps/>
+          <w:szCs w:val="20"/>
+        </w:rPr>
+      </w:pPr>
+    </w:p>
+    <w:p>
+      <w:pPr>
+        <w:spacing w:after="120" w:line="280" w:lineRule="atLeast"/>
+        <w:ind w:left="567" w:hanging="567"/>
+        <w:jc w:val="both"/>
+        <w:rPr>
+          <w:rFonts w:cs="Arial"/>
+          <w:smallCaps/>
+          <w:szCs w:val="20"/>
+        </w:rPr>
+      </w:pPr>
+    </w:p>
+    <w:p>
+      <w:pPr>
+        <w:spacing w:after="120" w:line="280" w:lineRule="atLeast"/>
+        <w:ind w:left="567" w:hanging="567"/>
+        <w:jc w:val="both"/>
+        <w:rPr>
+          <w:rFonts w:cs="Arial"/>
+          <w:smallCaps/>
+          <w:szCs w:val="20"/>
+        </w:rPr>
+      </w:pPr>
+    </w:p>
+    <w:p>
+      <w:pPr>
+        <w:spacing w:after="120" w:line="280" w:lineRule="atLeast"/>
+        <w:ind w:left="567" w:hanging="567"/>
+        <w:jc w:val="both"/>
+        <w:rPr>
+          <w:rFonts w:cs="Arial"/>
+          <w:smallCaps/>
+          <w:szCs w:val="20"/>
+        </w:rPr>
+      </w:pPr>
+    </w:p>
+    <w:p>
+      <w:pPr>
+        <w:spacing w:after="120" w:line="280" w:lineRule="atLeast"/>
+        <w:ind w:left="567" w:hanging="567"/>
+        <w:jc w:val="both"/>
+        <w:rPr>
+          <w:rFonts w:cs="Arial"/>
+          <w:smallCaps/>
+          <w:szCs w:val="20"/>
+        </w:rPr>
+      </w:pPr>
+    </w:p>
+    <w:p>
+      <w:pPr>
+        <w:spacing w:after="120" w:line="280" w:lineRule="atLeast"/>
+        <w:ind w:left="567" w:hanging="567"/>
+        <w:jc w:val="both"/>
+        <w:rPr>
+          <w:rFonts w:cs="Arial"/>
+          <w:smallCaps/>
+          <w:szCs w:val="20"/>
+        </w:rPr>
+      </w:pPr>
+    </w:p>
+    <w:p>
+      <w:pPr>
+        <w:spacing w:after="120" w:line="280" w:lineRule="atLeast"/>
+        <w:ind w:left="567" w:hanging="567"/>
+        <w:jc w:val="both"/>
+        <w:rPr>
+          <w:rFonts w:cs="Arial"/>
+          <w:smallCaps/>
+          <w:szCs w:val="20"/>
+        </w:rPr>
+      </w:pPr>
+      <w:r>
+        <w:rPr>
+          <w:rFonts w:cs="Arial"/>
+          <w:smallCaps/>
+          <w:szCs w:val="20"/>
+        </w:rPr>
         <w:t>3</w:t>
       </w:r>
       <w:r>
@@ -1355,6 +1878,22 @@
           <w:smallCaps/>
           <w:szCs w:val="20"/>
         </w:rPr>
+        <w:t>.2.</w:t>
+      </w:r>
+      <w:r>
+        <w:rPr>
+          <w:rFonts w:cs="Arial"/>
+          <w:smallCaps/>
+          <w:szCs w:val="20"/>
+        </w:rPr>
+        <w:t>5</w:t>
+      </w:r>
+      <w:r>
+        <w:rPr>
+          <w:rFonts w:cs="Arial"/>
+          <w:smallCaps/>
+          <w:szCs w:val="20"/>
+        </w:rPr>
         <w:t xml:space="preserve">. </w:t>
       </w:r>
       <w:r>
@@ -1363,8 +1902,175 @@
           <w:smallCaps/>
           <w:szCs w:val="20"/>
         </w:rPr>
-        <w:t>Função de Fitness</w:t>
-      </w:r>
+        <w:t>Operadores Genéticos</w:t>
+      </w:r>
+    </w:p>
+    <w:p>
+      <w:pPr>
+        <w:spacing w:after="120" w:line="280" w:lineRule="atLeast"/>
+        <w:jc w:val="both"/>
+        <w:rPr>
+          <w:rFonts w:cs="Arial"/>
+          <w:szCs w:val="20"/>
+        </w:rPr>
+      </w:pPr>
+    </w:p>
+    <w:p>
+      <w:pPr>
+        <w:spacing w:after="120" w:line="280" w:lineRule="atLeast"/>
+        <w:ind w:left="567" w:hanging="567"/>
+        <w:jc w:val="both"/>
+        <w:rPr>
+          <w:rFonts w:cs="Arial"/>
+          <w:szCs w:val="20"/>
+        </w:rPr>
+      </w:pPr>
+      <w:r>
+        <w:rPr>
+          <w:rFonts w:cs="Arial"/>
+          <w:szCs w:val="20"/>
+        </w:rPr>
+        <w:t>3.2.5.1. Crossover</w:t>
+      </w:r>
+    </w:p>
+    <w:p>
+      <w:pPr>
+        <w:spacing w:after="120" w:line="280" w:lineRule="atLeast"/>
+        <w:ind w:left="567" w:hanging="567"/>
+        <w:jc w:val="both"/>
+        <w:rPr>
+          <w:rFonts w:cs="Arial"/>
+          <w:szCs w:val="20"/>
+        </w:rPr>
+      </w:pPr>
+    </w:p>
+    <w:p>
+      <w:pPr>
+        <w:spacing w:after="120" w:line="280" w:lineRule="atLeast"/>
+        <w:ind w:left="567" w:hanging="567"/>
+        <w:jc w:val="both"/>
+        <w:rPr>
+          <w:rFonts w:cs="Arial"/>
+          <w:szCs w:val="20"/>
+        </w:rPr>
+      </w:pPr>
+    </w:p>
+    <w:p>
+      <w:pPr>
+        <w:spacing w:after="120" w:line="280" w:lineRule="atLeast"/>
+        <w:ind w:left="567" w:hanging="567"/>
+        <w:jc w:val="both"/>
+        <w:rPr>
+          <w:rFonts w:cs="Arial"/>
+          <w:szCs w:val="20"/>
+        </w:rPr>
+      </w:pPr>
+      <w:r>
+        <w:rPr>
+          <w:rFonts w:cs="Arial"/>
+          <w:szCs w:val="20"/>
+        </w:rPr>
+        <w:t>3.2.5.1. Mutação</w:t>
+      </w:r>
+    </w:p>
+    <w:p>
+      <w:pPr>
+        <w:spacing w:after="120" w:line="280" w:lineRule="atLeast"/>
+        <w:ind w:left="567" w:hanging="567"/>
+        <w:jc w:val="both"/>
+        <w:rPr>
+          <w:rFonts w:cs="Arial"/>
+          <w:smallCaps/>
+          <w:szCs w:val="20"/>
+        </w:rPr>
+      </w:pPr>
+    </w:p>
+    <w:p>
+      <w:pPr>
+        <w:spacing w:after="120" w:line="280" w:lineRule="atLeast"/>
+        <w:ind w:left="567" w:hanging="567"/>
+        <w:jc w:val="both"/>
+        <w:rPr>
+          <w:rFonts w:cs="Arial"/>
+          <w:smallCaps/>
+          <w:szCs w:val="20"/>
+        </w:rPr>
+      </w:pPr>
+    </w:p>
+    <w:p>
+      <w:pPr>
+        <w:spacing w:after="120" w:line="280" w:lineRule="atLeast"/>
+        <w:ind w:left="567" w:hanging="567"/>
+        <w:jc w:val="both"/>
+        <w:rPr>
+          <w:rFonts w:cs="Arial"/>
+          <w:smallCaps/>
+          <w:szCs w:val="20"/>
+        </w:rPr>
+      </w:pPr>
+    </w:p>
+    <w:p>
+      <w:pPr>
+        <w:spacing w:after="120" w:line="280" w:lineRule="atLeast"/>
+        <w:ind w:left="567" w:hanging="567"/>
+        <w:jc w:val="both"/>
+        <w:rPr>
+          <w:rFonts w:cs="Arial"/>
+          <w:smallCaps/>
+          <w:szCs w:val="20"/>
+        </w:rPr>
+      </w:pPr>
+      <w:r>
+        <w:rPr>
+          <w:rFonts w:cs="Arial"/>
+          <w:smallCaps/>
+          <w:szCs w:val="20"/>
+        </w:rPr>
+        <w:t>3</w:t>
+      </w:r>
+      <w:r>
+        <w:rPr>
+          <w:rFonts w:cs="Arial"/>
+          <w:smallCaps/>
+          <w:szCs w:val="20"/>
+        </w:rPr>
+        <w:t>.2.</w:t>
+      </w:r>
+      <w:r>
+        <w:rPr>
+          <w:rFonts w:cs="Arial"/>
+          <w:smallCaps/>
+          <w:szCs w:val="20"/>
+        </w:rPr>
+        <w:t>4</w:t>
+      </w:r>
+      <w:r>
+        <w:rPr>
+          <w:rFonts w:cs="Arial"/>
+          <w:smallCaps/>
+          <w:szCs w:val="20"/>
+        </w:rPr>
+        <w:t xml:space="preserve">. </w:t>
+      </w:r>
+      <w:r>
+        <w:rPr>
+          <w:rFonts w:cs="Arial"/>
+          <w:smallCaps/>
+          <w:szCs w:val="20"/>
+        </w:rPr>
+        <w:t>Critério de Terminação</w:t>
+      </w:r>
+    </w:p>
+    <w:p>
+      <w:pPr>
+        <w:spacing w:after="120" w:line="280" w:lineRule="atLeast"/>
+        <w:jc w:val="both"/>
+        <w:rPr>
+          <w:rFonts w:ascii="Times New Roman" w:hAnsi="Times New Roman"/>
+          <w:sz w:val="22"/>
+          <w:szCs w:val="22"/>
+        </w:rPr>
+      </w:pPr>
     </w:p>
     <w:p>
       <w:pPr>
@@ -1376,12 +2082,114 @@
           <w:szCs w:val="20"/>
         </w:rPr>
       </w:pPr>
-      <w:r>
-        <w:rPr>
-          <w:rFonts w:cs="Arial"/>
-          <w:szCs w:val="20"/>
-        </w:rPr>
-        <w:t>1.2.3.1.</w:t>
+    </w:p>
+    <w:p>
+      <w:pPr>
+        <w:spacing w:after="120" w:line="280" w:lineRule="atLeast"/>
+        <w:ind w:left="709" w:hanging="709"/>
+        <w:jc w:val="both"/>
+        <w:rPr>
+          <w:rFonts w:cs="Arial"/>
+          <w:szCs w:val="20"/>
+        </w:rPr>
+      </w:pPr>
+    </w:p>
+    <w:p>
+      <w:pPr>
+        <w:spacing w:after="120" w:line="280" w:lineRule="atLeast"/>
+        <w:ind w:left="709" w:hanging="709"/>
+        <w:jc w:val="both"/>
+        <w:rPr>
+          <w:rFonts w:cs="Arial"/>
+          <w:szCs w:val="20"/>
+        </w:rPr>
+      </w:pPr>
+    </w:p>
+    <w:p>
+      <w:pPr>
+        <w:spacing w:after="120" w:line="280" w:lineRule="atLeast"/>
+        <w:ind w:left="709" w:hanging="709"/>
+        <w:jc w:val="both"/>
+        <w:rPr>
+          <w:rFonts w:cs="Arial"/>
+          <w:szCs w:val="20"/>
+        </w:rPr>
+      </w:pPr>
+    </w:p>
+    <w:p>
+      <w:pPr>
+        <w:spacing w:after="120" w:line="280" w:lineRule="atLeast"/>
+        <w:ind w:left="709" w:hanging="709"/>
+        <w:jc w:val="both"/>
+        <w:rPr>
+          <w:rFonts w:cs="Arial"/>
+          <w:szCs w:val="20"/>
+        </w:rPr>
+      </w:pPr>
+    </w:p>
+    <w:p>
+      <w:pPr>
+        <w:spacing w:after="120" w:line="280" w:lineRule="atLeast"/>
+        <w:ind w:left="709" w:hanging="709"/>
+        <w:jc w:val="both"/>
+        <w:rPr>
+          <w:rFonts w:cs="Arial"/>
+          <w:szCs w:val="20"/>
+        </w:rPr>
+      </w:pPr>
+    </w:p>
+    <w:p>
+      <w:pPr>
+        <w:spacing w:after="120" w:line="280" w:lineRule="atLeast"/>
+        <w:ind w:left="709" w:hanging="709"/>
+        <w:jc w:val="both"/>
+        <w:rPr>
+          <w:rFonts w:cs="Arial"/>
+          <w:szCs w:val="20"/>
+        </w:rPr>
+      </w:pPr>
+    </w:p>
+    <w:p>
+      <w:pPr>
+        <w:spacing w:after="120" w:line="280" w:lineRule="atLeast"/>
+        <w:ind w:left="709" w:hanging="709"/>
+        <w:jc w:val="both"/>
+        <w:rPr>
+          <w:rFonts w:cs="Arial"/>
+          <w:szCs w:val="20"/>
+        </w:rPr>
+      </w:pPr>
+    </w:p>
+    <w:p>
+      <w:pPr>
+        <w:spacing w:after="120" w:line="280" w:lineRule="atLeast"/>
+        <w:ind w:left="709" w:hanging="709"/>
+        <w:jc w:val="both"/>
+        <w:rPr>
+          <w:rFonts w:cs="Arial"/>
+          <w:szCs w:val="20"/>
+        </w:rPr>
+      </w:pPr>
+      <w:r>
+        <w:rPr>
+          <w:rFonts w:cs="Arial"/>
+          <w:szCs w:val="20"/>
+        </w:rPr>
+        <w:t>1.2.3.</w:t>
+      </w:r>
+      <w:r>
+        <w:rPr>
+          <w:rFonts w:cs="Arial"/>
+          <w:szCs w:val="20"/>
+        </w:rPr>
+        <w:t>2</w:t>
+      </w:r>
+      <w:r>
+        <w:rPr>
+          <w:rFonts w:cs="Arial"/>
+          <w:szCs w:val="20"/>
+        </w:rPr>
+        <w:t>.</w:t>
       </w:r>
       <w:r>
         <w:rPr>
@@ -1395,19 +2203,259 @@
           <w:rFonts w:cs="Arial"/>
           <w:szCs w:val="20"/>
         </w:rPr>
-        <w:t>Divisão em subcapítulos</w:t>
-      </w:r>
-      <w:r>
-        <w:rPr>
-          <w:rFonts w:cs="Arial"/>
-          <w:szCs w:val="20"/>
-        </w:rPr>
-        <w:t xml:space="preserve"> - terceiro nível em </w:t>
+        <w:t>Organização</w:t>
+      </w:r>
+    </w:p>
+    <w:p>
+      <w:pPr>
+        <w:spacing w:after="120" w:line="280" w:lineRule="atLeast"/>
+        <w:jc w:val="both"/>
+        <w:rPr>
+          <w:rFonts w:ascii="Times New Roman" w:hAnsi="Times New Roman"/>
+          <w:sz w:val="22"/>
+          <w:szCs w:val="22"/>
+        </w:rPr>
+      </w:pPr>
+      <w:r>
+        <w:rPr>
+          <w:rFonts w:ascii="Times New Roman" w:hAnsi="Times New Roman"/>
+          <w:sz w:val="22"/>
+          <w:szCs w:val="22"/>
+        </w:rPr>
+        <w:t xml:space="preserve">Cada </w:t>
+      </w:r>
+      <w:r>
+        <w:rPr>
+          <w:rFonts w:ascii="Times New Roman" w:hAnsi="Times New Roman"/>
+          <w:b/>
+          <w:sz w:val="22"/>
+          <w:szCs w:val="22"/>
+        </w:rPr>
+        <w:t>capítulo</w:t>
+      </w:r>
+      <w:r>
+        <w:rPr>
+          <w:rFonts w:ascii="Times New Roman" w:hAnsi="Times New Roman"/>
+          <w:sz w:val="22"/>
+          <w:szCs w:val="22"/>
+        </w:rPr>
+        <w:t xml:space="preserve"> (1 / 2 / etc.) deverá iniciar-se em página ímpar. Sugere-se que a escrita do documento seja dividida por ficheiros independentes, indicando qual o número de início da numeração em </w:t>
+      </w:r>
+      <w:r>
+        <w:rPr>
+          <w:rFonts w:ascii="Times New Roman" w:hAnsi="Times New Roman"/>
+          <w:i/>
+          <w:sz w:val="22"/>
+          <w:szCs w:val="22"/>
+        </w:rPr>
+        <w:t>Inserir/Números de Página/Formatar/Iniciar em…/Fechar</w:t>
+      </w:r>
+      <w:r>
+        <w:rPr>
+          <w:rFonts w:ascii="Times New Roman" w:hAnsi="Times New Roman"/>
+          <w:sz w:val="22"/>
+          <w:szCs w:val="22"/>
+        </w:rPr>
+        <w:t>. Os anexos - se existirem - deverão ter numeração autónoma. Esta divisão por ficheiros deverá ser ainda maior se os elementos gráficos conduzirem a ficheiros muito grandes; recomenda-se que cada ficheiro individual não exceda os 5 Mb.</w:t>
+      </w:r>
+    </w:p>
+    <w:p>
+      <w:pPr>
+        <w:spacing w:after="120" w:line="280" w:lineRule="atLeast"/>
+        <w:jc w:val="both"/>
+        <w:rPr>
+          <w:rFonts w:ascii="Times New Roman" w:hAnsi="Times New Roman"/>
+          <w:sz w:val="22"/>
+          <w:szCs w:val="22"/>
+        </w:rPr>
+      </w:pPr>
+      <w:r>
+        <w:rPr>
+          <w:rFonts w:ascii="Times New Roman" w:hAnsi="Times New Roman"/>
+          <w:sz w:val="22"/>
+          <w:szCs w:val="22"/>
+        </w:rPr>
+        <w:t>Na divisão em subcapítulos não deverão surgir situações de apenas um corpo de texto; ou seja, e exemplificando, se surge 1.1.1. terá obrigatoriamente de existir, pelo menos, 1.1.2., senão a especificação de 1.1.1. não faz sentido - o texto ficará subordinado apenas ao primeiro nível 1.1.</w:t>
+      </w:r>
+    </w:p>
+    <w:p>
+      <w:pPr>
+        <w:spacing w:after="120" w:line="280" w:lineRule="atLeast"/>
+        <w:jc w:val="both"/>
+        <w:rPr>
+          <w:rFonts w:cs="Arial"/>
+          <w:szCs w:val="20"/>
+        </w:rPr>
+      </w:pPr>
+    </w:p>
+    <w:p>
+      <w:pPr>
+        <w:spacing w:after="120" w:line="280" w:lineRule="atLeast"/>
+        <w:ind w:left="426" w:hanging="426"/>
+        <w:jc w:val="both"/>
+        <w:rPr>
+          <w:rFonts w:cs="Arial"/>
+          <w:b/>
+          <w:smallCaps/>
+          <w:sz w:val="22"/>
+          <w:szCs w:val="20"/>
+        </w:rPr>
+      </w:pPr>
+      <w:r>
+        <w:rPr>
+          <w:rFonts w:cs="Arial"/>
+          <w:b/>
+          <w:smallCaps/>
+          <w:sz w:val="22"/>
+          <w:szCs w:val="20"/>
+        </w:rPr>
+        <w:t>1.3.</w:t>
+      </w:r>
+      <w:r>
+        <w:rPr>
+          <w:rFonts w:cs="Arial"/>
+          <w:b/>
+          <w:smallCaps/>
+          <w:sz w:val="22"/>
+          <w:szCs w:val="20"/>
+        </w:rPr>
+        <w:tab/>
+      </w:r>
+      <w:r>
+        <w:rPr>
+          <w:rFonts w:cs="Arial"/>
+          <w:b/>
+          <w:smallCaps/>
+          <w:sz w:val="22"/>
+          <w:szCs w:val="20"/>
+        </w:rPr>
+        <w:t>Elementos gráficos</w:t>
+      </w:r>
+    </w:p>
+    <w:p>
+      <w:pPr>
+        <w:spacing w:after="120" w:line="280" w:lineRule="atLeast"/>
+        <w:ind w:left="567" w:hanging="567"/>
+        <w:jc w:val="both"/>
+        <w:rPr>
+          <w:rFonts w:cs="Arial"/>
+          <w:smallCaps/>
+          <w:szCs w:val="20"/>
+        </w:rPr>
+      </w:pPr>
+      <w:r>
+        <w:rPr>
+          <w:rFonts w:cs="Arial"/>
+          <w:smallCaps/>
+          <w:szCs w:val="20"/>
+        </w:rPr>
+        <w:t>1.3.1.</w:t>
+      </w:r>
+      <w:r>
+        <w:rPr>
+          <w:rFonts w:cs="Arial"/>
+          <w:smallCaps/>
+          <w:szCs w:val="20"/>
+        </w:rPr>
+        <w:tab/>
+      </w:r>
+      <w:r>
+        <w:rPr>
+          <w:rFonts w:cs="Arial"/>
+          <w:smallCaps/>
+          <w:szCs w:val="20"/>
+        </w:rPr>
+        <w:t>Figuras</w:t>
+      </w:r>
+    </w:p>
+    <w:p>
+      <w:pPr>
+        <w:spacing w:after="120" w:line="280" w:lineRule="atLeast"/>
+        <w:jc w:val="both"/>
+        <w:rPr>
+          <w:rFonts w:ascii="Times New Roman" w:hAnsi="Times New Roman"/>
+          <w:sz w:val="22"/>
+          <w:szCs w:val="20"/>
+        </w:rPr>
+      </w:pPr>
+      <w:r>
+        <w:rPr>
+          <w:rFonts w:ascii="Times New Roman" w:hAnsi="Times New Roman"/>
+          <w:sz w:val="22"/>
+          <w:szCs w:val="20"/>
+        </w:rPr>
+        <w:t>As figuras deverão ser colocadas centradas</w:t>
+      </w:r>
+      <w:r>
+        <w:rPr>
+          <w:rFonts w:ascii="Times New Roman" w:hAnsi="Times New Roman"/>
+          <w:sz w:val="22"/>
+          <w:szCs w:val="20"/>
+        </w:rPr>
+        <w:t>, com a</w:t>
+      </w:r>
+      <w:r>
+        <w:rPr>
+          <w:rFonts w:ascii="Times New Roman" w:hAnsi="Times New Roman"/>
+          <w:sz w:val="22"/>
+          <w:szCs w:val="20"/>
+        </w:rPr>
+        <w:t xml:space="preserve"> </w:t>
+      </w:r>
+      <w:r>
+        <w:rPr>
+          <w:rFonts w:ascii="Times New Roman" w:hAnsi="Times New Roman"/>
+          <w:sz w:val="22"/>
+          <w:szCs w:val="20"/>
+        </w:rPr>
+        <w:t>legenda</w:t>
+      </w:r>
+      <w:r>
+        <w:rPr>
+          <w:rFonts w:ascii="Times New Roman" w:hAnsi="Times New Roman"/>
+          <w:sz w:val="22"/>
+          <w:szCs w:val="20"/>
+        </w:rPr>
+        <w:t xml:space="preserve"> </w:t>
+      </w:r>
+      <w:r>
+        <w:rPr>
+          <w:rFonts w:ascii="Times New Roman" w:hAnsi="Times New Roman"/>
+          <w:b/>
+          <w:sz w:val="22"/>
+          <w:szCs w:val="20"/>
+        </w:rPr>
+        <w:t>SOB</w:t>
+      </w:r>
+      <w:r>
+        <w:rPr>
+          <w:rFonts w:ascii="Times New Roman" w:hAnsi="Times New Roman"/>
+          <w:sz w:val="22"/>
+          <w:szCs w:val="20"/>
+        </w:rPr>
+        <w:t xml:space="preserve"> a mesma. Est</w:t>
+      </w:r>
+      <w:r>
+        <w:rPr>
+          <w:rFonts w:ascii="Times New Roman" w:hAnsi="Times New Roman"/>
+          <w:sz w:val="22"/>
+          <w:szCs w:val="20"/>
+        </w:rPr>
+        <w:t>a</w:t>
+      </w:r>
+      <w:r>
+        <w:rPr>
+          <w:rFonts w:ascii="Times New Roman" w:hAnsi="Times New Roman"/>
+          <w:sz w:val="22"/>
+          <w:szCs w:val="20"/>
+        </w:rPr>
+        <w:t xml:space="preserve"> deverá utilizar tipo de letra </w:t>
       </w:r>
       <w:proofErr w:type="spellStart"/>
       <w:r>
         <w:rPr>
-          <w:rFonts w:cs="Arial"/>
+          <w:rFonts w:ascii="Times New Roman" w:hAnsi="Times New Roman"/>
+          <w:sz w:val="22"/>
           <w:szCs w:val="20"/>
         </w:rPr>
         <w:t>Arial</w:t>
@@ -1415,1004 +2463,117 @@
       <w:proofErr w:type="spellEnd"/>
       <w:r>
         <w:rPr>
-          <w:rFonts w:cs="Arial"/>
-          <w:szCs w:val="20"/>
-        </w:rPr>
-        <w:t xml:space="preserve"> </w:t>
-      </w:r>
-      <w:smartTag w:uri="urn:schemas-microsoft-com:office:smarttags" w:element="metricconverter">
-        <w:smartTagPr>
-          <w:attr w:name="ProductID" w:val="10 PT"/>
-        </w:smartTagPr>
-        <w:r>
-          <w:rPr>
-            <w:rFonts w:cs="Arial"/>
-            <w:szCs w:val="20"/>
-          </w:rPr>
-          <w:t xml:space="preserve">10 </w:t>
-        </w:r>
-        <w:proofErr w:type="spellStart"/>
-        <w:r>
-          <w:rPr>
-            <w:rFonts w:cs="Arial"/>
-            <w:szCs w:val="20"/>
-          </w:rPr>
-          <w:t>pt</w:t>
-        </w:r>
-      </w:smartTag>
+          <w:rFonts w:ascii="Times New Roman" w:hAnsi="Times New Roman"/>
+          <w:sz w:val="22"/>
+          <w:szCs w:val="20"/>
+        </w:rPr>
+        <w:t xml:space="preserve"> 9pt. A dimensão da figura deverá ter em conta a sua legibilidade</w:t>
+      </w:r>
+      <w:r>
+        <w:rPr>
+          <w:rFonts w:ascii="Times New Roman" w:hAnsi="Times New Roman"/>
+          <w:sz w:val="22"/>
+          <w:szCs w:val="20"/>
+        </w:rPr>
+        <w:t xml:space="preserve"> (nem demasiado pequena, nem exageradamente grande, se tal não for necessário). As figuras não poderão exceder as margens pré-definidas para a impressão especificada em 1.2.2.</w:t>
+      </w:r>
+    </w:p>
+    <w:p>
+      <w:pPr>
+        <w:spacing w:after="120" w:line="280" w:lineRule="atLeast"/>
+        <w:jc w:val="both"/>
+        <w:rPr>
+          <w:rFonts w:ascii="Times New Roman" w:hAnsi="Times New Roman"/>
+          <w:sz w:val="22"/>
+          <w:szCs w:val="20"/>
+        </w:rPr>
+      </w:pPr>
+      <w:r>
+        <w:rPr>
+          <w:rFonts w:ascii="Times New Roman" w:hAnsi="Times New Roman"/>
+          <w:sz w:val="22"/>
+          <w:szCs w:val="20"/>
+        </w:rPr>
+        <w:t>As figuras deverão ser numeradas sequencialmente (Fig.1 / Fig.2), eventualmente com a associação do capítulo em que surgem (Fig.1.1. / Fig.1.2. etc.). Esta alternativa apenas deverá ser utilizada quando, efetivamente, existam muitas figuras, aconselhando uma referenciação mais pormenorizada (o mesmo se aplicará a quadros/tabelas e a equações).</w:t>
+      </w:r>
+    </w:p>
+    <w:p>
+      <w:pPr>
+        <w:spacing w:after="120" w:line="280" w:lineRule="atLeast"/>
+        <w:jc w:val="both"/>
+        <w:rPr>
+          <w:rFonts w:ascii="Times New Roman" w:hAnsi="Times New Roman"/>
+          <w:sz w:val="22"/>
+          <w:szCs w:val="20"/>
+        </w:rPr>
+      </w:pPr>
+      <w:r>
+        <w:rPr>
+          <w:rFonts w:ascii="Times New Roman" w:hAnsi="Times New Roman"/>
+          <w:sz w:val="22"/>
+          <w:szCs w:val="20"/>
+        </w:rPr>
+        <w:t xml:space="preserve">Poderão ser inseridas figuras em cor mas aconselha-se que sejam tratadas de forma a serem legíveis e corretamente percebidas </w:t>
+      </w:r>
+      <w:r>
+        <w:rPr>
+          <w:rFonts w:ascii="Times New Roman" w:hAnsi="Times New Roman"/>
+          <w:sz w:val="22"/>
+          <w:szCs w:val="20"/>
+        </w:rPr>
+        <w:t xml:space="preserve">a preto e branco ou tons de cinzento, uma vez que </w:t>
+      </w:r>
+      <w:r>
+        <w:rPr>
+          <w:rFonts w:ascii="Times New Roman" w:hAnsi="Times New Roman"/>
+          <w:sz w:val="22"/>
+          <w:szCs w:val="20"/>
+        </w:rPr>
+        <w:t xml:space="preserve">o controlo sobre o modo de reprodução perde-se a partir da altura em que o documento passar a estar disponível na base bibliográfica da FEUP (nomeadamente por via eletrónica) e existem muitas cores que, quando impressas a </w:t>
+      </w:r>
+      <w:proofErr w:type="spellStart"/>
+      <w:r>
+        <w:rPr>
+          <w:rFonts w:ascii="Times New Roman" w:hAnsi="Times New Roman"/>
+          <w:sz w:val="22"/>
+          <w:szCs w:val="20"/>
+        </w:rPr>
+        <w:t>p&amp;b</w:t>
+      </w:r>
       <w:proofErr w:type="spellEnd"/>
       <w:r>
         <w:rPr>
-          <w:rFonts w:cs="Arial"/>
-          <w:szCs w:val="20"/>
-        </w:rPr>
-        <w:t xml:space="preserve"> normal corrente</w:t>
-      </w:r>
-    </w:p>
-    <w:p>
-      <w:pPr>
-        <w:spacing w:after="120" w:line="280" w:lineRule="atLeast"/>
-        <w:jc w:val="both"/>
-        <w:rPr>
-          <w:rFonts w:ascii="Times New Roman" w:hAnsi="Times New Roman"/>
-          <w:sz w:val="22"/>
-          <w:szCs w:val="22"/>
-        </w:rPr>
-      </w:pPr>
-      <w:r>
-        <w:rPr>
-          <w:rFonts w:ascii="Times New Roman" w:hAnsi="Times New Roman"/>
-          <w:sz w:val="22"/>
-          <w:szCs w:val="22"/>
-        </w:rPr>
-        <w:t xml:space="preserve">A subdivisão do texto </w:t>
-      </w:r>
-      <w:r>
-        <w:rPr>
-          <w:rFonts w:ascii="Times New Roman" w:hAnsi="Times New Roman"/>
-          <w:sz w:val="22"/>
-          <w:szCs w:val="22"/>
-        </w:rPr>
-        <w:t xml:space="preserve">dentro de cada capítulo </w:t>
-      </w:r>
-      <w:r>
-        <w:rPr>
-          <w:rFonts w:ascii="Times New Roman" w:hAnsi="Times New Roman"/>
-          <w:sz w:val="22"/>
-          <w:szCs w:val="22"/>
-        </w:rPr>
-        <w:t>deverá ter, no máximo, 3 níveis (1.</w:t>
-      </w:r>
-      <w:r>
-        <w:rPr>
-          <w:rFonts w:ascii="Times New Roman" w:hAnsi="Times New Roman"/>
-          <w:sz w:val="22"/>
-          <w:szCs w:val="22"/>
-        </w:rPr>
-        <w:t>1./</w:t>
-      </w:r>
-      <w:r>
-        <w:rPr>
-          <w:rFonts w:ascii="Times New Roman" w:hAnsi="Times New Roman"/>
-          <w:sz w:val="22"/>
-          <w:szCs w:val="22"/>
-        </w:rPr>
-        <w:t>1.1</w:t>
-      </w:r>
-      <w:r>
-        <w:rPr>
-          <w:rFonts w:ascii="Times New Roman" w:hAnsi="Times New Roman"/>
-          <w:sz w:val="22"/>
-          <w:szCs w:val="22"/>
-        </w:rPr>
-        <w:t>.1./</w:t>
-      </w:r>
-      <w:r>
-        <w:rPr>
-          <w:rFonts w:ascii="Times New Roman" w:hAnsi="Times New Roman"/>
-          <w:sz w:val="22"/>
-          <w:szCs w:val="22"/>
-        </w:rPr>
-        <w:t>1.1.1</w:t>
-      </w:r>
-      <w:r>
-        <w:rPr>
-          <w:rFonts w:ascii="Times New Roman" w:hAnsi="Times New Roman"/>
-          <w:sz w:val="22"/>
-          <w:szCs w:val="22"/>
-        </w:rPr>
-        <w:t>.1.</w:t>
-      </w:r>
-      <w:r>
-        <w:rPr>
-          <w:rFonts w:ascii="Times New Roman" w:hAnsi="Times New Roman"/>
-          <w:sz w:val="22"/>
-          <w:szCs w:val="22"/>
-        </w:rPr>
-        <w:t>), estando o tipo de letra, tamanho e efeito dos títulos adaptado a essa divisão. Não deverá ser deixado nenhum título isolado no final de página.</w:t>
-      </w:r>
-    </w:p>
-    <w:p>
-      <w:pPr>
-        <w:spacing w:after="120" w:line="280" w:lineRule="atLeast"/>
-        <w:jc w:val="both"/>
-        <w:rPr>
-          <w:rFonts w:ascii="Times New Roman" w:hAnsi="Times New Roman"/>
-          <w:sz w:val="22"/>
-          <w:szCs w:val="22"/>
-        </w:rPr>
-      </w:pPr>
-    </w:p>
-    <w:p>
-      <w:pPr>
-        <w:spacing w:after="120" w:line="280" w:lineRule="atLeast"/>
-        <w:ind w:left="567" w:hanging="567"/>
-        <w:jc w:val="both"/>
-        <w:rPr>
-          <w:rFonts w:cs="Arial"/>
-          <w:smallCaps/>
-          <w:szCs w:val="20"/>
-        </w:rPr>
-      </w:pPr>
-      <w:r>
-        <w:rPr>
-          <w:rFonts w:cs="Arial"/>
-          <w:smallCaps/>
-          <w:szCs w:val="20"/>
-        </w:rPr>
-        <w:t>3</w:t>
-      </w:r>
-      <w:r>
-        <w:rPr>
-          <w:rFonts w:cs="Arial"/>
-          <w:smallCaps/>
-          <w:szCs w:val="20"/>
-        </w:rPr>
-        <w:t>.2.</w:t>
-      </w:r>
-      <w:r>
-        <w:rPr>
-          <w:rFonts w:cs="Arial"/>
-          <w:smallCaps/>
-          <w:szCs w:val="20"/>
-        </w:rPr>
-        <w:t>4</w:t>
-      </w:r>
-      <w:r>
-        <w:rPr>
-          <w:rFonts w:cs="Arial"/>
-          <w:smallCaps/>
-          <w:szCs w:val="20"/>
-        </w:rPr>
-        <w:t xml:space="preserve">. </w:t>
-      </w:r>
-      <w:r>
-        <w:rPr>
-          <w:rFonts w:cs="Arial"/>
-          <w:smallCaps/>
-          <w:szCs w:val="20"/>
-        </w:rPr>
-        <w:t>Função de Seleção</w:t>
-      </w:r>
-    </w:p>
-    <w:p>
-      <w:pPr>
-        <w:spacing w:after="120" w:line="280" w:lineRule="atLeast"/>
-        <w:ind w:left="567" w:hanging="567"/>
-        <w:jc w:val="both"/>
-        <w:rPr>
-          <w:rFonts w:cs="Arial"/>
-          <w:smallCaps/>
-          <w:szCs w:val="20"/>
-        </w:rPr>
-      </w:pPr>
-    </w:p>
-    <w:p>
-      <w:pPr>
-        <w:spacing w:after="120" w:line="280" w:lineRule="atLeast"/>
-        <w:ind w:left="567" w:hanging="567"/>
-        <w:jc w:val="both"/>
-        <w:rPr>
-          <w:rFonts w:cs="Arial"/>
-          <w:smallCaps/>
-          <w:szCs w:val="20"/>
-        </w:rPr>
-      </w:pPr>
-    </w:p>
-    <w:p>
-      <w:pPr>
-        <w:spacing w:after="120" w:line="280" w:lineRule="atLeast"/>
-        <w:ind w:left="567" w:hanging="567"/>
-        <w:jc w:val="both"/>
-        <w:rPr>
-          <w:rFonts w:cs="Arial"/>
-          <w:smallCaps/>
-          <w:szCs w:val="20"/>
-        </w:rPr>
-      </w:pPr>
-    </w:p>
-    <w:p>
-      <w:pPr>
-        <w:spacing w:after="120" w:line="280" w:lineRule="atLeast"/>
-        <w:ind w:left="567" w:hanging="567"/>
-        <w:jc w:val="both"/>
-        <w:rPr>
-          <w:rFonts w:cs="Arial"/>
-          <w:smallCaps/>
-          <w:szCs w:val="20"/>
-        </w:rPr>
-      </w:pPr>
-    </w:p>
-    <w:p>
-      <w:pPr>
-        <w:spacing w:after="120" w:line="280" w:lineRule="atLeast"/>
-        <w:ind w:left="567" w:hanging="567"/>
-        <w:jc w:val="both"/>
-        <w:rPr>
-          <w:rFonts w:cs="Arial"/>
-          <w:smallCaps/>
-          <w:szCs w:val="20"/>
-        </w:rPr>
-      </w:pPr>
-    </w:p>
-    <w:p>
-      <w:pPr>
-        <w:spacing w:after="120" w:line="280" w:lineRule="atLeast"/>
-        <w:ind w:left="567" w:hanging="567"/>
-        <w:jc w:val="both"/>
-        <w:rPr>
-          <w:rFonts w:cs="Arial"/>
-          <w:smallCaps/>
-          <w:szCs w:val="20"/>
-        </w:rPr>
-      </w:pPr>
-    </w:p>
-    <w:p>
-      <w:pPr>
-        <w:spacing w:after="120" w:line="280" w:lineRule="atLeast"/>
-        <w:ind w:left="567" w:hanging="567"/>
-        <w:jc w:val="both"/>
-        <w:rPr>
-          <w:rFonts w:cs="Arial"/>
-          <w:smallCaps/>
-          <w:szCs w:val="20"/>
-        </w:rPr>
-      </w:pPr>
-    </w:p>
-    <w:p>
-      <w:pPr>
-        <w:spacing w:after="120" w:line="280" w:lineRule="atLeast"/>
-        <w:ind w:left="567" w:hanging="567"/>
-        <w:jc w:val="both"/>
-        <w:rPr>
-          <w:rFonts w:cs="Arial"/>
-          <w:smallCaps/>
-          <w:szCs w:val="20"/>
-        </w:rPr>
-      </w:pPr>
-    </w:p>
-    <w:p>
-      <w:pPr>
-        <w:spacing w:after="120" w:line="280" w:lineRule="atLeast"/>
-        <w:ind w:left="567" w:hanging="567"/>
-        <w:jc w:val="both"/>
-        <w:rPr>
-          <w:rFonts w:cs="Arial"/>
-          <w:smallCaps/>
-          <w:szCs w:val="20"/>
-        </w:rPr>
-      </w:pPr>
-      <w:r>
-        <w:rPr>
-          <w:rFonts w:cs="Arial"/>
-          <w:smallCaps/>
+          <w:rFonts w:ascii="Times New Roman" w:hAnsi="Times New Roman"/>
+          <w:sz w:val="22"/>
+          <w:szCs w:val="20"/>
+        </w:rPr>
+        <w:t xml:space="preserve"> ou fotocopiadas, pura e simplesmente desaparecem ou não são diferenciáveis de outras (caso dos tons de azul, amarelo e verde, principalmente)</w:t>
+      </w:r>
+      <w:r>
+        <w:rPr>
+          <w:rFonts w:ascii="Times New Roman" w:hAnsi="Times New Roman"/>
+          <w:sz w:val="22"/>
+          <w:szCs w:val="20"/>
+        </w:rPr>
+        <w:t>.</w:t>
+      </w:r>
+    </w:p>
+    <w:p>
+      <w:pPr>
+        <w:spacing w:after="120" w:line="280" w:lineRule="atLeast"/>
+        <w:jc w:val="center"/>
+        <w:rPr>
+          <w:rFonts w:cs="Arial"/>
+          <w:szCs w:val="20"/>
+        </w:rPr>
+      </w:pPr>
+      <w:r>
+        <w:rPr>
+          <w:rFonts w:cs="Arial"/>
+          <w:noProof/>
           <w:szCs w:val="20"/>
         </w:rPr>
         <w:lastRenderedPageBreak/>
-        <w:t>3</w:t>
-      </w:r>
-      <w:r>
-        <w:rPr>
-          <w:rFonts w:cs="Arial"/>
-          <w:smallCaps/>
-          <w:szCs w:val="20"/>
-        </w:rPr>
-        <w:t>.2.</w:t>
-      </w:r>
-      <w:r>
-        <w:rPr>
-          <w:rFonts w:cs="Arial"/>
-          <w:smallCaps/>
-          <w:szCs w:val="20"/>
-        </w:rPr>
-        <w:t>5</w:t>
-      </w:r>
-      <w:r>
-        <w:rPr>
-          <w:rFonts w:cs="Arial"/>
-          <w:smallCaps/>
-          <w:szCs w:val="20"/>
-        </w:rPr>
-        <w:t xml:space="preserve">. </w:t>
-      </w:r>
-      <w:r>
-        <w:rPr>
-          <w:rFonts w:cs="Arial"/>
-          <w:smallCaps/>
-          <w:szCs w:val="20"/>
-        </w:rPr>
-        <w:t>Operadores Genéticos</w:t>
-      </w:r>
-    </w:p>
-    <w:p>
-      <w:pPr>
-        <w:spacing w:after="120" w:line="280" w:lineRule="atLeast"/>
-        <w:jc w:val="both"/>
-        <w:rPr>
-          <w:rFonts w:cs="Arial"/>
-          <w:szCs w:val="20"/>
-        </w:rPr>
-      </w:pPr>
-    </w:p>
-    <w:p>
-      <w:pPr>
-        <w:spacing w:after="120" w:line="280" w:lineRule="atLeast"/>
-        <w:ind w:left="567" w:hanging="567"/>
-        <w:jc w:val="both"/>
-        <w:rPr>
-          <w:rFonts w:cs="Arial"/>
-          <w:szCs w:val="20"/>
-        </w:rPr>
-      </w:pPr>
-      <w:r>
-        <w:rPr>
-          <w:rFonts w:cs="Arial"/>
-          <w:szCs w:val="20"/>
-        </w:rPr>
-        <w:t>3.2.5.1. Crossover</w:t>
-      </w:r>
-    </w:p>
-    <w:p>
-      <w:pPr>
-        <w:spacing w:after="120" w:line="280" w:lineRule="atLeast"/>
-        <w:ind w:left="567" w:hanging="567"/>
-        <w:jc w:val="both"/>
-        <w:rPr>
-          <w:rFonts w:cs="Arial"/>
-          <w:szCs w:val="20"/>
-        </w:rPr>
-      </w:pPr>
-    </w:p>
-    <w:p>
-      <w:pPr>
-        <w:spacing w:after="120" w:line="280" w:lineRule="atLeast"/>
-        <w:ind w:left="567" w:hanging="567"/>
-        <w:jc w:val="both"/>
-        <w:rPr>
-          <w:rFonts w:cs="Arial"/>
-          <w:szCs w:val="20"/>
-        </w:rPr>
-      </w:pPr>
-    </w:p>
-    <w:p>
-      <w:pPr>
-        <w:spacing w:after="120" w:line="280" w:lineRule="atLeast"/>
-        <w:ind w:left="567" w:hanging="567"/>
-        <w:jc w:val="both"/>
-        <w:rPr>
-          <w:rFonts w:cs="Arial"/>
-          <w:szCs w:val="20"/>
-        </w:rPr>
-      </w:pPr>
-      <w:r>
-        <w:rPr>
-          <w:rFonts w:cs="Arial"/>
-          <w:szCs w:val="20"/>
-        </w:rPr>
-        <w:t>3.2.5.1. Mutação</w:t>
-      </w:r>
-    </w:p>
-    <w:p>
-      <w:pPr>
-        <w:spacing w:after="120" w:line="280" w:lineRule="atLeast"/>
-        <w:ind w:left="567" w:hanging="567"/>
-        <w:jc w:val="both"/>
-        <w:rPr>
-          <w:rFonts w:cs="Arial"/>
-          <w:smallCaps/>
-          <w:szCs w:val="20"/>
-        </w:rPr>
-      </w:pPr>
-    </w:p>
-    <w:p>
-      <w:pPr>
-        <w:spacing w:after="120" w:line="280" w:lineRule="atLeast"/>
-        <w:ind w:left="567" w:hanging="567"/>
-        <w:jc w:val="both"/>
-        <w:rPr>
-          <w:rFonts w:cs="Arial"/>
-          <w:smallCaps/>
-          <w:szCs w:val="20"/>
-        </w:rPr>
-      </w:pPr>
-    </w:p>
-    <w:p>
-      <w:pPr>
-        <w:spacing w:after="120" w:line="280" w:lineRule="atLeast"/>
-        <w:ind w:left="567" w:hanging="567"/>
-        <w:jc w:val="both"/>
-        <w:rPr>
-          <w:rFonts w:cs="Arial"/>
-          <w:smallCaps/>
-          <w:szCs w:val="20"/>
-        </w:rPr>
-      </w:pPr>
-    </w:p>
-    <w:p>
-      <w:pPr>
-        <w:spacing w:after="120" w:line="280" w:lineRule="atLeast"/>
-        <w:ind w:left="567" w:hanging="567"/>
-        <w:jc w:val="both"/>
-        <w:rPr>
-          <w:rFonts w:cs="Arial"/>
-          <w:smallCaps/>
-          <w:szCs w:val="20"/>
-        </w:rPr>
-      </w:pPr>
-      <w:r>
-        <w:rPr>
-          <w:rFonts w:cs="Arial"/>
-          <w:smallCaps/>
-          <w:szCs w:val="20"/>
-        </w:rPr>
-        <w:t>3</w:t>
-      </w:r>
-      <w:r>
-        <w:rPr>
-          <w:rFonts w:cs="Arial"/>
-          <w:smallCaps/>
-          <w:szCs w:val="20"/>
-        </w:rPr>
-        <w:t>.2.</w:t>
-      </w:r>
-      <w:r>
-        <w:rPr>
-          <w:rFonts w:cs="Arial"/>
-          <w:smallCaps/>
-          <w:szCs w:val="20"/>
-        </w:rPr>
-        <w:t>4</w:t>
-      </w:r>
-      <w:r>
-        <w:rPr>
-          <w:rFonts w:cs="Arial"/>
-          <w:smallCaps/>
-          <w:szCs w:val="20"/>
-        </w:rPr>
-        <w:t xml:space="preserve">. </w:t>
-      </w:r>
-      <w:r>
-        <w:rPr>
-          <w:rFonts w:cs="Arial"/>
-          <w:smallCaps/>
-          <w:szCs w:val="20"/>
-        </w:rPr>
-        <w:t>Critério de Terminação</w:t>
-      </w:r>
-    </w:p>
-    <w:p>
-      <w:pPr>
-        <w:spacing w:after="120" w:line="280" w:lineRule="atLeast"/>
-        <w:jc w:val="both"/>
-        <w:rPr>
-          <w:rFonts w:ascii="Times New Roman" w:hAnsi="Times New Roman"/>
-          <w:sz w:val="22"/>
-          <w:szCs w:val="22"/>
-        </w:rPr>
-      </w:pPr>
-    </w:p>
-    <w:p>
-      <w:pPr>
-        <w:spacing w:after="120" w:line="280" w:lineRule="atLeast"/>
-        <w:ind w:left="709" w:hanging="709"/>
-        <w:jc w:val="both"/>
-        <w:rPr>
-          <w:rFonts w:cs="Arial"/>
-          <w:szCs w:val="20"/>
-        </w:rPr>
-      </w:pPr>
-    </w:p>
-    <w:p>
-      <w:pPr>
-        <w:spacing w:after="120" w:line="280" w:lineRule="atLeast"/>
-        <w:ind w:left="709" w:hanging="709"/>
-        <w:jc w:val="both"/>
-        <w:rPr>
-          <w:rFonts w:cs="Arial"/>
-          <w:szCs w:val="20"/>
-        </w:rPr>
-      </w:pPr>
-    </w:p>
-    <w:p>
-      <w:pPr>
-        <w:spacing w:after="120" w:line="280" w:lineRule="atLeast"/>
-        <w:ind w:left="709" w:hanging="709"/>
-        <w:jc w:val="both"/>
-        <w:rPr>
-          <w:rFonts w:cs="Arial"/>
-          <w:szCs w:val="20"/>
-        </w:rPr>
-      </w:pPr>
-    </w:p>
-    <w:p>
-      <w:pPr>
-        <w:spacing w:after="120" w:line="280" w:lineRule="atLeast"/>
-        <w:ind w:left="709" w:hanging="709"/>
-        <w:jc w:val="both"/>
-        <w:rPr>
-          <w:rFonts w:cs="Arial"/>
-          <w:szCs w:val="20"/>
-        </w:rPr>
-      </w:pPr>
-    </w:p>
-    <w:p>
-      <w:pPr>
-        <w:spacing w:after="120" w:line="280" w:lineRule="atLeast"/>
-        <w:ind w:left="709" w:hanging="709"/>
-        <w:jc w:val="both"/>
-        <w:rPr>
-          <w:rFonts w:cs="Arial"/>
-          <w:szCs w:val="20"/>
-        </w:rPr>
-      </w:pPr>
-    </w:p>
-    <w:p>
-      <w:pPr>
-        <w:spacing w:after="120" w:line="280" w:lineRule="atLeast"/>
-        <w:ind w:left="709" w:hanging="709"/>
-        <w:jc w:val="both"/>
-        <w:rPr>
-          <w:rFonts w:cs="Arial"/>
-          <w:szCs w:val="20"/>
-        </w:rPr>
-      </w:pPr>
-    </w:p>
-    <w:p>
-      <w:pPr>
-        <w:spacing w:after="120" w:line="280" w:lineRule="atLeast"/>
-        <w:ind w:left="709" w:hanging="709"/>
-        <w:jc w:val="both"/>
-        <w:rPr>
-          <w:rFonts w:cs="Arial"/>
-          <w:szCs w:val="20"/>
-        </w:rPr>
-      </w:pPr>
-    </w:p>
-    <w:p>
-      <w:pPr>
-        <w:spacing w:after="120" w:line="280" w:lineRule="atLeast"/>
-        <w:ind w:left="709" w:hanging="709"/>
-        <w:jc w:val="both"/>
-        <w:rPr>
-          <w:rFonts w:cs="Arial"/>
-          <w:szCs w:val="20"/>
-        </w:rPr>
-      </w:pPr>
-    </w:p>
-    <w:p>
-      <w:pPr>
-        <w:spacing w:after="120" w:line="280" w:lineRule="atLeast"/>
-        <w:ind w:left="709" w:hanging="709"/>
-        <w:jc w:val="both"/>
-        <w:rPr>
-          <w:rFonts w:cs="Arial"/>
-          <w:szCs w:val="20"/>
-        </w:rPr>
-      </w:pPr>
-      <w:r>
-        <w:rPr>
-          <w:rFonts w:cs="Arial"/>
-          <w:szCs w:val="20"/>
-        </w:rPr>
-        <w:t>1.2.3.</w:t>
-      </w:r>
-      <w:r>
-        <w:rPr>
-          <w:rFonts w:cs="Arial"/>
-          <w:szCs w:val="20"/>
-        </w:rPr>
-        <w:t>2</w:t>
-      </w:r>
-      <w:r>
-        <w:rPr>
-          <w:rFonts w:cs="Arial"/>
-          <w:szCs w:val="20"/>
-        </w:rPr>
-        <w:t>.</w:t>
-      </w:r>
-      <w:r>
-        <w:rPr>
-          <w:rFonts w:cs="Arial"/>
-          <w:szCs w:val="20"/>
-        </w:rPr>
-        <w:tab/>
-      </w:r>
-      <w:r>
-        <w:rPr>
-          <w:rFonts w:cs="Arial"/>
-          <w:szCs w:val="20"/>
-        </w:rPr>
-        <w:t>Organização</w:t>
-      </w:r>
-    </w:p>
-    <w:p>
-      <w:pPr>
-        <w:spacing w:after="120" w:line="280" w:lineRule="atLeast"/>
-        <w:jc w:val="both"/>
-        <w:rPr>
-          <w:rFonts w:ascii="Times New Roman" w:hAnsi="Times New Roman"/>
-          <w:sz w:val="22"/>
-          <w:szCs w:val="22"/>
-        </w:rPr>
-      </w:pPr>
-      <w:r>
-        <w:rPr>
-          <w:rFonts w:ascii="Times New Roman" w:hAnsi="Times New Roman"/>
-          <w:sz w:val="22"/>
-          <w:szCs w:val="22"/>
-        </w:rPr>
-        <w:t xml:space="preserve">Cada </w:t>
-      </w:r>
-      <w:r>
-        <w:rPr>
-          <w:rFonts w:ascii="Times New Roman" w:hAnsi="Times New Roman"/>
-          <w:b/>
-          <w:sz w:val="22"/>
-          <w:szCs w:val="22"/>
-        </w:rPr>
-        <w:t>capítulo</w:t>
-      </w:r>
-      <w:r>
-        <w:rPr>
-          <w:rFonts w:ascii="Times New Roman" w:hAnsi="Times New Roman"/>
-          <w:sz w:val="22"/>
-          <w:szCs w:val="22"/>
-        </w:rPr>
-        <w:t xml:space="preserve"> (1 / 2 / etc.) deverá iniciar-se em página ímpar. Sugere-se que a escrita do documento seja dividida por ficheiros independentes, indicando qual o número de início da numeração em </w:t>
-      </w:r>
-      <w:r>
-        <w:rPr>
-          <w:rFonts w:ascii="Times New Roman" w:hAnsi="Times New Roman"/>
-          <w:i/>
-          <w:sz w:val="22"/>
-          <w:szCs w:val="22"/>
-        </w:rPr>
-        <w:t>Inserir/Números de Página/Formatar/Iniciar em…/Fechar</w:t>
-      </w:r>
-      <w:r>
-        <w:rPr>
-          <w:rFonts w:ascii="Times New Roman" w:hAnsi="Times New Roman"/>
-          <w:sz w:val="22"/>
-          <w:szCs w:val="22"/>
-        </w:rPr>
-        <w:t>. Os anexos - se existirem - deverão ter numeração autónoma. Esta divisão por ficheiros deverá ser ainda maior se os elementos gráficos conduzirem a ficheiros muito grandes; recomenda-se que cada ficheiro individual não exceda os 5 Mb.</w:t>
-      </w:r>
-    </w:p>
-    <w:p>
-      <w:pPr>
-        <w:spacing w:after="120" w:line="280" w:lineRule="atLeast"/>
-        <w:jc w:val="both"/>
-        <w:rPr>
-          <w:rFonts w:ascii="Times New Roman" w:hAnsi="Times New Roman"/>
-          <w:sz w:val="22"/>
-          <w:szCs w:val="22"/>
-        </w:rPr>
-      </w:pPr>
-      <w:r>
-        <w:rPr>
-          <w:rFonts w:ascii="Times New Roman" w:hAnsi="Times New Roman"/>
-          <w:sz w:val="22"/>
-          <w:szCs w:val="22"/>
-        </w:rPr>
-        <w:t>Na divisão em subcapítulos não deverão surgir situações de apenas um corpo de texto; ou seja, e exemplificando, se surge 1.1.1. terá obrigatoriamente de existir, pelo menos, 1.1.2., senão a especificação de 1.1.1. não faz sentido - o texto ficará subordinado apenas ao primeiro nível 1.1.</w:t>
-      </w:r>
-    </w:p>
-    <w:p>
-      <w:pPr>
-        <w:spacing w:after="120" w:line="280" w:lineRule="atLeast"/>
-        <w:jc w:val="both"/>
-        <w:rPr>
-          <w:rFonts w:cs="Arial"/>
-          <w:szCs w:val="20"/>
-        </w:rPr>
-      </w:pPr>
-    </w:p>
-    <w:p>
-      <w:pPr>
-        <w:spacing w:after="120" w:line="280" w:lineRule="atLeast"/>
-        <w:ind w:left="426" w:hanging="426"/>
-        <w:jc w:val="both"/>
-        <w:rPr>
-          <w:rFonts w:cs="Arial"/>
-          <w:b/>
-          <w:smallCaps/>
-          <w:sz w:val="22"/>
-          <w:szCs w:val="20"/>
-        </w:rPr>
-      </w:pPr>
-      <w:r>
-        <w:rPr>
-          <w:rFonts w:cs="Arial"/>
-          <w:b/>
-          <w:smallCaps/>
-          <w:sz w:val="22"/>
-          <w:szCs w:val="20"/>
-        </w:rPr>
-        <w:t>1.3.</w:t>
-      </w:r>
-      <w:r>
-        <w:rPr>
-          <w:rFonts w:cs="Arial"/>
-          <w:b/>
-          <w:smallCaps/>
-          <w:sz w:val="22"/>
-          <w:szCs w:val="20"/>
-        </w:rPr>
-        <w:tab/>
-      </w:r>
-      <w:r>
-        <w:rPr>
-          <w:rFonts w:cs="Arial"/>
-          <w:b/>
-          <w:smallCaps/>
-          <w:sz w:val="22"/>
-          <w:szCs w:val="20"/>
-        </w:rPr>
-        <w:t>Elementos gráficos</w:t>
-      </w:r>
-    </w:p>
-    <w:p>
-      <w:pPr>
-        <w:spacing w:after="120" w:line="280" w:lineRule="atLeast"/>
-        <w:ind w:left="567" w:hanging="567"/>
-        <w:jc w:val="both"/>
-        <w:rPr>
-          <w:rFonts w:cs="Arial"/>
-          <w:smallCaps/>
-          <w:szCs w:val="20"/>
-        </w:rPr>
-      </w:pPr>
-      <w:r>
-        <w:rPr>
-          <w:rFonts w:cs="Arial"/>
-          <w:smallCaps/>
-          <w:szCs w:val="20"/>
-        </w:rPr>
-        <w:t>1.3.1.</w:t>
-      </w:r>
-      <w:r>
-        <w:rPr>
-          <w:rFonts w:cs="Arial"/>
-          <w:smallCaps/>
-          <w:szCs w:val="20"/>
-        </w:rPr>
-        <w:tab/>
-      </w:r>
-      <w:r>
-        <w:rPr>
-          <w:rFonts w:cs="Arial"/>
-          <w:smallCaps/>
-          <w:szCs w:val="20"/>
-        </w:rPr>
-        <w:t>Figuras</w:t>
-      </w:r>
-    </w:p>
-    <w:p>
-      <w:pPr>
-        <w:spacing w:after="120" w:line="280" w:lineRule="atLeast"/>
-        <w:jc w:val="both"/>
-        <w:rPr>
-          <w:rFonts w:ascii="Times New Roman" w:hAnsi="Times New Roman"/>
-          <w:sz w:val="22"/>
-          <w:szCs w:val="20"/>
-        </w:rPr>
-      </w:pPr>
-      <w:r>
-        <w:rPr>
-          <w:rFonts w:ascii="Times New Roman" w:hAnsi="Times New Roman"/>
-          <w:sz w:val="22"/>
-          <w:szCs w:val="20"/>
-        </w:rPr>
-        <w:t>As figuras deverão ser colocadas centradas</w:t>
-      </w:r>
-      <w:r>
-        <w:rPr>
-          <w:rFonts w:ascii="Times New Roman" w:hAnsi="Times New Roman"/>
-          <w:sz w:val="22"/>
-          <w:szCs w:val="20"/>
-        </w:rPr>
-        <w:t>, com a</w:t>
-      </w:r>
-      <w:r>
-        <w:rPr>
-          <w:rFonts w:ascii="Times New Roman" w:hAnsi="Times New Roman"/>
-          <w:sz w:val="22"/>
-          <w:szCs w:val="20"/>
-        </w:rPr>
-        <w:t xml:space="preserve"> </w:t>
-      </w:r>
-      <w:r>
-        <w:rPr>
-          <w:rFonts w:ascii="Times New Roman" w:hAnsi="Times New Roman"/>
-          <w:sz w:val="22"/>
-          <w:szCs w:val="20"/>
-        </w:rPr>
-        <w:t>legenda</w:t>
-      </w:r>
-      <w:r>
-        <w:rPr>
-          <w:rFonts w:ascii="Times New Roman" w:hAnsi="Times New Roman"/>
-          <w:sz w:val="22"/>
-          <w:szCs w:val="20"/>
-        </w:rPr>
-        <w:t xml:space="preserve"> </w:t>
-      </w:r>
-      <w:r>
-        <w:rPr>
-          <w:rFonts w:ascii="Times New Roman" w:hAnsi="Times New Roman"/>
-          <w:b/>
-          <w:sz w:val="22"/>
-          <w:szCs w:val="20"/>
-        </w:rPr>
-        <w:t>SOB</w:t>
-      </w:r>
-      <w:r>
-        <w:rPr>
-          <w:rFonts w:ascii="Times New Roman" w:hAnsi="Times New Roman"/>
-          <w:sz w:val="22"/>
-          <w:szCs w:val="20"/>
-        </w:rPr>
-        <w:t xml:space="preserve"> a mesma. Est</w:t>
-      </w:r>
-      <w:r>
-        <w:rPr>
-          <w:rFonts w:ascii="Times New Roman" w:hAnsi="Times New Roman"/>
-          <w:sz w:val="22"/>
-          <w:szCs w:val="20"/>
-        </w:rPr>
-        <w:t>a</w:t>
-      </w:r>
-      <w:r>
-        <w:rPr>
-          <w:rFonts w:ascii="Times New Roman" w:hAnsi="Times New Roman"/>
-          <w:sz w:val="22"/>
-          <w:szCs w:val="20"/>
-        </w:rPr>
-        <w:t xml:space="preserve"> deverá utilizar tipo de letra </w:t>
-      </w:r>
-      <w:proofErr w:type="spellStart"/>
-      <w:r>
-        <w:rPr>
-          <w:rFonts w:ascii="Times New Roman" w:hAnsi="Times New Roman"/>
-          <w:sz w:val="22"/>
-          <w:szCs w:val="20"/>
-        </w:rPr>
-        <w:t>Arial</w:t>
-      </w:r>
-      <w:proofErr w:type="spellEnd"/>
-      <w:r>
-        <w:rPr>
-          <w:rFonts w:ascii="Times New Roman" w:hAnsi="Times New Roman"/>
-          <w:sz w:val="22"/>
-          <w:szCs w:val="20"/>
-        </w:rPr>
-        <w:t xml:space="preserve"> 9pt. A dimensão da figura deverá ter em conta a sua legibilidade</w:t>
-      </w:r>
-      <w:r>
-        <w:rPr>
-          <w:rFonts w:ascii="Times New Roman" w:hAnsi="Times New Roman"/>
-          <w:sz w:val="22"/>
-          <w:szCs w:val="20"/>
-        </w:rPr>
-        <w:t xml:space="preserve"> (nem demasiado pequena, nem exageradamente grande, se tal não for necessário). As figuras não poderão exceder as margens pré-definidas para a impressão especificada em 1.2.2.</w:t>
-      </w:r>
-    </w:p>
-    <w:p>
-      <w:pPr>
-        <w:spacing w:after="120" w:line="280" w:lineRule="atLeast"/>
-        <w:jc w:val="both"/>
-        <w:rPr>
-          <w:rFonts w:ascii="Times New Roman" w:hAnsi="Times New Roman"/>
-          <w:sz w:val="22"/>
-          <w:szCs w:val="20"/>
-        </w:rPr>
-      </w:pPr>
-      <w:r>
-        <w:rPr>
-          <w:rFonts w:ascii="Times New Roman" w:hAnsi="Times New Roman"/>
-          <w:sz w:val="22"/>
-          <w:szCs w:val="20"/>
-        </w:rPr>
-        <w:lastRenderedPageBreak/>
-        <w:t>As figuras deverão ser numeradas sequencialmente (Fig.1 / Fig.2), eventualmente com a associação do capítulo em que surgem (Fig.1.1. / Fig.1.2. etc.). Esta alternativa apenas deverá ser utilizada quando, efetivamente, existam muitas figuras, aconselhando uma referenciação mais pormenorizada (o mesmo se aplicará a quadros/tabelas e a equações).</w:t>
-      </w:r>
-    </w:p>
-    <w:p>
-      <w:pPr>
-        <w:spacing w:after="120" w:line="280" w:lineRule="atLeast"/>
-        <w:jc w:val="both"/>
-        <w:rPr>
-          <w:rFonts w:ascii="Times New Roman" w:hAnsi="Times New Roman"/>
-          <w:sz w:val="22"/>
-          <w:szCs w:val="20"/>
-        </w:rPr>
-      </w:pPr>
-      <w:r>
-        <w:rPr>
-          <w:rFonts w:ascii="Times New Roman" w:hAnsi="Times New Roman"/>
-          <w:sz w:val="22"/>
-          <w:szCs w:val="20"/>
-        </w:rPr>
-        <w:t xml:space="preserve">Poderão ser inseridas figuras em cor mas aconselha-se que sejam tratadas de forma a serem legíveis e corretamente percebidas </w:t>
-      </w:r>
-      <w:r>
-        <w:rPr>
-          <w:rFonts w:ascii="Times New Roman" w:hAnsi="Times New Roman"/>
-          <w:sz w:val="22"/>
-          <w:szCs w:val="20"/>
-        </w:rPr>
-        <w:t xml:space="preserve">a preto e branco ou tons de cinzento, uma vez que </w:t>
-      </w:r>
-      <w:r>
-        <w:rPr>
-          <w:rFonts w:ascii="Times New Roman" w:hAnsi="Times New Roman"/>
-          <w:sz w:val="22"/>
-          <w:szCs w:val="20"/>
-        </w:rPr>
-        <w:t xml:space="preserve">o controlo sobre o modo de reprodução perde-se a partir da altura em que o documento passar a estar disponível na base bibliográfica da FEUP (nomeadamente por via eletrónica) e existem muitas cores que, quando impressas a </w:t>
-      </w:r>
-      <w:proofErr w:type="spellStart"/>
-      <w:r>
-        <w:rPr>
-          <w:rFonts w:ascii="Times New Roman" w:hAnsi="Times New Roman"/>
-          <w:sz w:val="22"/>
-          <w:szCs w:val="20"/>
-        </w:rPr>
-        <w:t>p&amp;b</w:t>
-      </w:r>
-      <w:proofErr w:type="spellEnd"/>
-      <w:r>
-        <w:rPr>
-          <w:rFonts w:ascii="Times New Roman" w:hAnsi="Times New Roman"/>
-          <w:sz w:val="22"/>
-          <w:szCs w:val="20"/>
-        </w:rPr>
-        <w:t xml:space="preserve"> ou fotocopiadas, pura e simplesmente desaparecem ou não são diferenciáveis de outras (caso dos tons de azul, amarelo e verde, principalmente)</w:t>
-      </w:r>
-      <w:r>
-        <w:rPr>
-          <w:rFonts w:ascii="Times New Roman" w:hAnsi="Times New Roman"/>
-          <w:sz w:val="22"/>
-          <w:szCs w:val="20"/>
-        </w:rPr>
-        <w:t>.</w:t>
-      </w:r>
-    </w:p>
-    <w:p>
-      <w:pPr>
-        <w:spacing w:after="120" w:line="280" w:lineRule="atLeast"/>
-        <w:jc w:val="center"/>
-        <w:rPr>
-          <w:rFonts w:cs="Arial"/>
-          <w:szCs w:val="20"/>
-        </w:rPr>
-      </w:pPr>
-      <w:r>
-        <w:rPr>
-          <w:rFonts w:cs="Arial"/>
-          <w:noProof/>
-          <w:szCs w:val="20"/>
-        </w:rPr>
         <w:drawing>
           <wp:inline distT="0" distB="0" distL="0" distR="0">
             <wp:extent cx="3314700" cy="2095500"/>
@@ -3647,7 +3808,7 @@
           <v:shape id="_x0000_i1025" type="#_x0000_t75" style="width:84.75pt;height:30.75pt" o:ole="">
             <v:imagedata r:id="rId8" o:title=""/>
           </v:shape>
-          <o:OLEObject Type="Embed" ProgID="Equation.3" ShapeID="_x0000_i1025" DrawAspect="Content" ObjectID="_1554481467" r:id="rId9"/>
+          <o:OLEObject Type="Embed" ProgID="Equation.3" ShapeID="_x0000_i1025" DrawAspect="Content" ObjectID="_1554563420" r:id="rId9"/>
         </w:object>
       </w:r>
       <w:r>
@@ -3791,6 +3952,7 @@
           <w:sz w:val="22"/>
           <w:szCs w:val="20"/>
         </w:rPr>
+        <w:lastRenderedPageBreak/>
         <w:t>Primeira linha da lista;</w:t>
       </w:r>
     </w:p>
@@ -4402,119 +4564,127 @@
           <w:sz w:val="22"/>
           <w:szCs w:val="20"/>
         </w:rPr>
+        <w:t>No ficheiro relativo ao formato da Bibliografia são indicados os campos a contemplar para cada tipo de referência bibliográfica.</w:t>
+      </w:r>
+    </w:p>
+    <w:p>
+      <w:pPr>
+        <w:spacing w:after="120" w:line="280" w:lineRule="atLeast"/>
+        <w:jc w:val="both"/>
+        <w:rPr>
+          <w:rFonts w:ascii="Times New Roman" w:hAnsi="Times New Roman"/>
+          <w:sz w:val="22"/>
+          <w:szCs w:val="20"/>
+        </w:rPr>
+      </w:pPr>
+      <w:r>
+        <w:rPr>
+          <w:rFonts w:ascii="Times New Roman" w:hAnsi="Times New Roman"/>
+          <w:sz w:val="22"/>
+          <w:szCs w:val="20"/>
+        </w:rPr>
+        <w:t xml:space="preserve">Existe ainda a possibilidade de utilizar a funcionalidade </w:t>
+      </w:r>
+      <w:proofErr w:type="spellStart"/>
+      <w:r>
+        <w:rPr>
+          <w:rFonts w:ascii="Times New Roman" w:hAnsi="Times New Roman"/>
+          <w:i/>
+          <w:sz w:val="22"/>
+          <w:szCs w:val="20"/>
+        </w:rPr>
+        <w:t>EndNote</w:t>
+      </w:r>
+      <w:proofErr w:type="spellEnd"/>
+      <w:r>
+        <w:rPr>
+          <w:rFonts w:ascii="Times New Roman" w:hAnsi="Times New Roman"/>
+          <w:sz w:val="22"/>
+          <w:szCs w:val="20"/>
+        </w:rPr>
+        <w:t xml:space="preserve"> disponibilizada pela Biblioteca da FEUP. Neste caso, deverá ser selecionado o formato da norma NP405 para a produção da lista bibliográfica.</w:t>
+      </w:r>
+    </w:p>
+    <w:p>
+      <w:pPr>
+        <w:spacing w:after="120" w:line="280" w:lineRule="atLeast"/>
+        <w:jc w:val="both"/>
+        <w:rPr>
+          <w:rFonts w:cs="Arial"/>
+          <w:szCs w:val="20"/>
+        </w:rPr>
+      </w:pPr>
+    </w:p>
+    <w:p>
+      <w:pPr>
+        <w:spacing w:after="120" w:line="280" w:lineRule="atLeast"/>
+        <w:ind w:left="426" w:hanging="426"/>
+        <w:jc w:val="both"/>
+        <w:rPr>
+          <w:rFonts w:cs="Arial"/>
+          <w:b/>
+          <w:smallCaps/>
+          <w:sz w:val="22"/>
+          <w:szCs w:val="20"/>
+        </w:rPr>
+      </w:pPr>
+      <w:r>
+        <w:rPr>
+          <w:rFonts w:cs="Arial"/>
+          <w:b/>
+          <w:smallCaps/>
+          <w:sz w:val="22"/>
+          <w:szCs w:val="20"/>
+        </w:rPr>
+        <w:t>1.4.</w:t>
+      </w:r>
+      <w:r>
+        <w:rPr>
+          <w:rFonts w:cs="Arial"/>
+          <w:b/>
+          <w:smallCaps/>
+          <w:sz w:val="22"/>
+          <w:szCs w:val="20"/>
+        </w:rPr>
+        <w:tab/>
+      </w:r>
+      <w:r>
+        <w:rPr>
+          <w:rFonts w:cs="Arial"/>
+          <w:b/>
+          <w:smallCaps/>
+          <w:sz w:val="22"/>
+          <w:szCs w:val="20"/>
+        </w:rPr>
+        <w:t>Notas Finais</w:t>
+      </w:r>
+    </w:p>
+    <w:p>
+      <w:pPr>
+        <w:spacing w:after="120" w:line="280" w:lineRule="atLeast"/>
+        <w:jc w:val="both"/>
+        <w:rPr>
+          <w:rFonts w:ascii="Times New Roman" w:hAnsi="Times New Roman"/>
+          <w:sz w:val="22"/>
+          <w:szCs w:val="22"/>
+        </w:rPr>
+      </w:pPr>
+      <w:r>
+        <w:rPr>
+          <w:rFonts w:ascii="Times New Roman" w:hAnsi="Times New Roman"/>
+          <w:sz w:val="22"/>
+          <w:szCs w:val="22"/>
+        </w:rPr>
+        <w:t xml:space="preserve">Pretende-se, com estas regras, estabelecer um conjunto de princípios que assegurem uma uniformidade adequada aos trabalhos a apresentar como Dissertações. Procurou-se que as mesmas não fossem demasiado rígidas e difíceis de entender mas, fundamentalmente, definir regras que deverão ser </w:t>
+      </w:r>
+      <w:r>
+        <w:rPr>
+          <w:rFonts w:ascii="Times New Roman" w:hAnsi="Times New Roman"/>
+          <w:sz w:val="22"/>
+          <w:szCs w:val="22"/>
+        </w:rPr>
         <w:lastRenderedPageBreak/>
-        <w:t>No ficheiro relativo ao formato da Bibliografia são indicados os campos a contemplar para cada tipo de referência bibliográfica.</w:t>
-      </w:r>
-    </w:p>
-    <w:p>
-      <w:pPr>
-        <w:spacing w:after="120" w:line="280" w:lineRule="atLeast"/>
-        <w:jc w:val="both"/>
-        <w:rPr>
-          <w:rFonts w:ascii="Times New Roman" w:hAnsi="Times New Roman"/>
-          <w:sz w:val="22"/>
-          <w:szCs w:val="20"/>
-        </w:rPr>
-      </w:pPr>
-      <w:r>
-        <w:rPr>
-          <w:rFonts w:ascii="Times New Roman" w:hAnsi="Times New Roman"/>
-          <w:sz w:val="22"/>
-          <w:szCs w:val="20"/>
-        </w:rPr>
-        <w:t xml:space="preserve">Existe ainda a possibilidade de utilizar a funcionalidade </w:t>
-      </w:r>
-      <w:proofErr w:type="spellStart"/>
-      <w:r>
-        <w:rPr>
-          <w:rFonts w:ascii="Times New Roman" w:hAnsi="Times New Roman"/>
-          <w:i/>
-          <w:sz w:val="22"/>
-          <w:szCs w:val="20"/>
-        </w:rPr>
-        <w:t>EndNote</w:t>
-      </w:r>
-      <w:proofErr w:type="spellEnd"/>
-      <w:r>
-        <w:rPr>
-          <w:rFonts w:ascii="Times New Roman" w:hAnsi="Times New Roman"/>
-          <w:sz w:val="22"/>
-          <w:szCs w:val="20"/>
-        </w:rPr>
-        <w:t xml:space="preserve"> disponibilizada pela Biblioteca da FEUP. Neste caso, deverá ser selecionado o formato da norma NP405 para a produção da lista bibliográfica.</w:t>
-      </w:r>
-    </w:p>
-    <w:p>
-      <w:pPr>
-        <w:spacing w:after="120" w:line="280" w:lineRule="atLeast"/>
-        <w:jc w:val="both"/>
-        <w:rPr>
-          <w:rFonts w:cs="Arial"/>
-          <w:szCs w:val="20"/>
-        </w:rPr>
-      </w:pPr>
-    </w:p>
-    <w:p>
-      <w:pPr>
-        <w:spacing w:after="120" w:line="280" w:lineRule="atLeast"/>
-        <w:ind w:left="426" w:hanging="426"/>
-        <w:jc w:val="both"/>
-        <w:rPr>
-          <w:rFonts w:cs="Arial"/>
-          <w:b/>
-          <w:smallCaps/>
-          <w:sz w:val="22"/>
-          <w:szCs w:val="20"/>
-        </w:rPr>
-      </w:pPr>
-      <w:r>
-        <w:rPr>
-          <w:rFonts w:cs="Arial"/>
-          <w:b/>
-          <w:smallCaps/>
-          <w:sz w:val="22"/>
-          <w:szCs w:val="20"/>
-        </w:rPr>
-        <w:t>1.4.</w:t>
-      </w:r>
-      <w:r>
-        <w:rPr>
-          <w:rFonts w:cs="Arial"/>
-          <w:b/>
-          <w:smallCaps/>
-          <w:sz w:val="22"/>
-          <w:szCs w:val="20"/>
-        </w:rPr>
-        <w:tab/>
-      </w:r>
-      <w:r>
-        <w:rPr>
-          <w:rFonts w:cs="Arial"/>
-          <w:b/>
-          <w:smallCaps/>
-          <w:sz w:val="22"/>
-          <w:szCs w:val="20"/>
-        </w:rPr>
-        <w:t>Notas Finais</w:t>
-      </w:r>
-    </w:p>
-    <w:p>
-      <w:pPr>
-        <w:spacing w:after="120" w:line="280" w:lineRule="atLeast"/>
-        <w:jc w:val="both"/>
-        <w:rPr>
-          <w:rFonts w:ascii="Times New Roman" w:hAnsi="Times New Roman"/>
-          <w:sz w:val="22"/>
-          <w:szCs w:val="22"/>
-        </w:rPr>
-      </w:pPr>
-      <w:r>
-        <w:rPr>
-          <w:rFonts w:ascii="Times New Roman" w:hAnsi="Times New Roman"/>
-          <w:sz w:val="22"/>
-          <w:szCs w:val="22"/>
-        </w:rPr>
-        <w:t>Pretende-se, com estas regras, estabelecer um conjunto de princípios que assegurem uma uniformidade adequada aos trabalhos a apresentar como Dissertações. Procurou-se que as mesmas não fossem demasiado rígidas e difíceis de entender mas, fundamentalmente, definir regras que deverão ser aplicadas às situações mais correntes e que possam, com sensatez, ser adaptadas para casos mais particulares.</w:t>
+        <w:t>aplicadas às situações mais correntes e que possam, com sensatez, ser adaptadas para casos mais particulares.</w:t>
       </w:r>
     </w:p>
     <w:p>
@@ -4653,7 +4823,7 @@
         <w:rStyle w:val="PageNumber"/>
         <w:noProof/>
       </w:rPr>
-      <w:t>5</w:t>
+      <w:t>7</w:t>
     </w:r>
     <w:r>
       <w:rPr>

</xml_diff>

<commit_message>
Cap 3 4 + alteraões random codigo
</commit_message>
<xml_diff>
--- a/Tese_word/Capitulos/3-Algoritmo_genetico.docx
+++ b/Tese_word/Capitulos/3-Algoritmo_genetico.docx
@@ -1308,23 +1308,7 @@
           <w:sz w:val="22"/>
           <w:szCs w:val="22"/>
         </w:rPr>
-        <w:t>ótimo. [</w:t>
-      </w:r>
-      <w:r>
-        <w:rPr>
-          <w:rFonts w:ascii="Times New Roman" w:hAnsi="Times New Roman"/>
-          <w:sz w:val="22"/>
-          <w:szCs w:val="22"/>
-        </w:rPr>
-        <w:t>imagem de um solution space propagado]</w:t>
-      </w:r>
-      <w:r>
-        <w:rPr>
-          <w:rFonts w:ascii="Times New Roman" w:hAnsi="Times New Roman"/>
-          <w:sz w:val="22"/>
-          <w:szCs w:val="22"/>
-        </w:rPr>
-        <w:t xml:space="preserve"> </w:t>
+        <w:t xml:space="preserve">ótimo. [imagem de um solution space propagado] </w:t>
       </w:r>
       <w:r>
         <w:rPr>
@@ -1534,7 +1518,21 @@
           <w:rFonts w:cs="Arial"/>
           <w:szCs w:val="20"/>
         </w:rPr>
-        <w:t xml:space="preserve"> A segunda dificuldade, muito comum em problemas de engenharia, é a impossibilidade de avaliação direta da solução na função de fitness, é necessário correr a solução por um programa de FEM ou CFD para depois analisar a solução: Por exemplo optimizar a forma de um carro para ter o menor coeficiente de arrasto, o coeficiente de arrasto tem de ser calculado em CFD para cada individuo o que atrasa o tempo de execução do programa.</w:t>
+        <w:t xml:space="preserve"> A segunda dificuldade, muito comum em problemas de engenharia, é a impossibilidade de avaliação direta da solução na função de fitness, é necessário correr a solução por um programa de FEM ou CFD para depois analisar a solução: Por exemplo </w:t>
+      </w:r>
+      <w:r>
+        <w:rPr>
+          <w:rFonts w:cs="Arial"/>
+          <w:szCs w:val="20"/>
+        </w:rPr>
+        <w:t>otimizar</w:t>
+      </w:r>
+      <w:r>
+        <w:rPr>
+          <w:rFonts w:cs="Arial"/>
+          <w:szCs w:val="20"/>
+        </w:rPr>
+        <w:t xml:space="preserve"> a forma de um carro para ter o menor coeficiente de arrasto, o coeficiente de arrasto tem de ser calculado em CFD para cada individuo o que atrasa o tempo de execução do programa.</w:t>
       </w:r>
     </w:p>
     <w:p>
@@ -1596,6 +1594,1244 @@
           <w:szCs w:val="20"/>
         </w:rPr>
         <w:t>-------Falar das penalidades a dar e como ter cuidado !!!!!!!!!!!!!!!!!!</w:t>
+      </w:r>
+    </w:p>
+    <w:p>
+      <w:pPr>
+        <w:spacing w:after="120" w:line="280" w:lineRule="atLeast"/>
+        <w:jc w:val="both"/>
+        <w:rPr>
+          <w:rFonts w:cs="Arial"/>
+          <w:szCs w:val="20"/>
+        </w:rPr>
+      </w:pPr>
+    </w:p>
+    <w:p>
+      <w:pPr>
+        <w:spacing w:after="120" w:line="280" w:lineRule="atLeast"/>
+        <w:jc w:val="both"/>
+        <w:rPr>
+          <w:rFonts w:cs="Arial"/>
+          <w:szCs w:val="20"/>
+        </w:rPr>
+      </w:pPr>
+    </w:p>
+    <w:p>
+      <w:pPr>
+        <w:spacing w:after="120" w:line="280" w:lineRule="atLeast"/>
+        <w:ind w:left="567" w:hanging="567"/>
+        <w:jc w:val="both"/>
+        <w:rPr>
+          <w:rFonts w:cs="Arial"/>
+          <w:smallCaps/>
+          <w:szCs w:val="20"/>
+        </w:rPr>
+      </w:pPr>
+      <w:r>
+        <w:rPr>
+          <w:rFonts w:cs="Arial"/>
+          <w:smallCaps/>
+          <w:szCs w:val="20"/>
+        </w:rPr>
+        <w:t>3</w:t>
+      </w:r>
+      <w:r>
+        <w:rPr>
+          <w:rFonts w:cs="Arial"/>
+          <w:smallCaps/>
+          <w:szCs w:val="20"/>
+        </w:rPr>
+        <w:t>.2.</w:t>
+      </w:r>
+      <w:r>
+        <w:rPr>
+          <w:rFonts w:cs="Arial"/>
+          <w:smallCaps/>
+          <w:szCs w:val="20"/>
+        </w:rPr>
+        <w:t>4</w:t>
+      </w:r>
+      <w:r>
+        <w:rPr>
+          <w:rFonts w:cs="Arial"/>
+          <w:smallCaps/>
+          <w:szCs w:val="20"/>
+        </w:rPr>
+        <w:t xml:space="preserve">. </w:t>
+      </w:r>
+      <w:r>
+        <w:rPr>
+          <w:rFonts w:cs="Arial"/>
+          <w:smallCaps/>
+          <w:szCs w:val="20"/>
+        </w:rPr>
+        <w:t>Função de Seleção</w:t>
+      </w:r>
+    </w:p>
+    <w:p>
+      <w:pPr>
+        <w:spacing w:after="120" w:line="280" w:lineRule="atLeast"/>
+        <w:jc w:val="both"/>
+        <w:rPr>
+          <w:rFonts w:cs="Arial"/>
+          <w:szCs w:val="20"/>
+        </w:rPr>
+      </w:pPr>
+      <w:r>
+        <w:rPr>
+          <w:rFonts w:cs="Arial"/>
+          <w:szCs w:val="20"/>
+        </w:rPr>
+        <w:t>A função de seleção transmite o conceito presente na natureza de sobrevivência do mais forte para o algoritmo de otimização. Existem várias formas de implementação de uma função de seleção, as mais usadas são a roulette wheel e tournamet selection, que serão detalhadas à frente. Apesar de existirem diferenças claras de funcionamento dos vários métodos de implementação, o objectivo final é o mesmo, aumentar a probabilidade de os melhores indivíduos de uma geração emprestarem os seus genes à geração seguinte, transportando ao longo das gerações as melhores características de cada um de forma a chegar a uma solução ótima.</w:t>
+      </w:r>
+    </w:p>
+    <w:p>
+      <w:pPr>
+        <w:spacing w:after="120" w:line="280" w:lineRule="atLeast"/>
+        <w:jc w:val="both"/>
+        <w:rPr>
+          <w:rFonts w:cs="Arial"/>
+          <w:szCs w:val="20"/>
+        </w:rPr>
+      </w:pPr>
+    </w:p>
+    <w:p>
+      <w:pPr>
+        <w:spacing w:after="120" w:line="280" w:lineRule="atLeast"/>
+        <w:ind w:left="567" w:hanging="567"/>
+        <w:jc w:val="both"/>
+        <w:rPr>
+          <w:rFonts w:cs="Arial"/>
+          <w:szCs w:val="20"/>
+        </w:rPr>
+      </w:pPr>
+      <w:r>
+        <w:rPr>
+          <w:rFonts w:cs="Arial"/>
+          <w:szCs w:val="20"/>
+        </w:rPr>
+        <w:t>3.2.4</w:t>
+      </w:r>
+      <w:r>
+        <w:rPr>
+          <w:rFonts w:cs="Arial"/>
+          <w:szCs w:val="20"/>
+        </w:rPr>
+        <w:t xml:space="preserve">.1. </w:t>
+      </w:r>
+      <w:r>
+        <w:rPr>
+          <w:rFonts w:cs="Arial"/>
+          <w:szCs w:val="20"/>
+        </w:rPr>
+        <w:t>Roulette wheel</w:t>
+      </w:r>
+    </w:p>
+    <w:p>
+      <w:pPr>
+        <w:spacing w:after="120" w:line="280" w:lineRule="atLeast"/>
+        <w:jc w:val="both"/>
+        <w:rPr>
+          <w:rFonts w:cs="Arial"/>
+          <w:szCs w:val="20"/>
+        </w:rPr>
+      </w:pPr>
+      <w:r>
+        <w:rPr>
+          <w:rFonts w:cs="Arial"/>
+          <w:szCs w:val="20"/>
+        </w:rPr>
+        <w:t>A seleção roulette wheel é a mais clássica, e funciona da seguinte forma:</w:t>
+      </w:r>
+    </w:p>
+    <w:p>
+      <w:pPr>
+        <w:spacing w:after="120" w:line="280" w:lineRule="atLeast"/>
+        <w:jc w:val="both"/>
+        <w:rPr>
+          <w:rFonts w:cs="Arial"/>
+          <w:szCs w:val="20"/>
+        </w:rPr>
+      </w:pPr>
+      <w:r>
+        <w:rPr>
+          <w:rFonts w:cs="Arial"/>
+          <w:szCs w:val="20"/>
+        </w:rPr>
+        <w:lastRenderedPageBreak/>
+        <w:t xml:space="preserve">- Somar </w:t>
+      </w:r>
+      <w:r>
+        <w:rPr>
+          <w:rFonts w:cs="Arial"/>
+          <w:szCs w:val="20"/>
+        </w:rPr>
+        <w:t>valores de fitness de cada individuo e armazenar:</w:t>
+      </w:r>
+    </w:p>
+    <w:p>
+      <w:pPr>
+        <w:spacing w:after="120" w:line="280" w:lineRule="atLeast"/>
+        <w:jc w:val="both"/>
+        <w:rPr>
+          <w:rFonts w:cs="Arial"/>
+          <w:szCs w:val="20"/>
+        </w:rPr>
+      </w:pPr>
+      <m:oMathPara>
+        <m:oMath>
+          <m:r>
+            <w:rPr>
+              <w:rFonts w:ascii="Cambria Math" w:hAnsi="Cambria Math" w:cs="Arial"/>
+              <w:szCs w:val="20"/>
+            </w:rPr>
+            <m:t>Total=</m:t>
+          </m:r>
+          <m:nary>
+            <m:naryPr>
+              <m:chr m:val="∑"/>
+              <m:limLoc m:val="undOvr"/>
+              <m:subHide m:val="1"/>
+              <m:supHide m:val="1"/>
+              <m:ctrlPr>
+                <w:rPr>
+                  <w:rFonts w:ascii="Cambria Math" w:hAnsi="Cambria Math" w:cs="Arial"/>
+                  <w:i/>
+                  <w:szCs w:val="20"/>
+                </w:rPr>
+              </m:ctrlPr>
+            </m:naryPr>
+            <m:sub/>
+            <m:sup/>
+            <m:e>
+              <m:r>
+                <w:rPr>
+                  <w:rFonts w:ascii="Cambria Math" w:hAnsi="Cambria Math" w:cs="Arial"/>
+                  <w:szCs w:val="20"/>
+                </w:rPr>
+                <m:t>fitness</m:t>
+              </m:r>
+            </m:e>
+          </m:nary>
+        </m:oMath>
+      </m:oMathPara>
+    </w:p>
+    <w:p>
+      <w:pPr>
+        <w:spacing w:after="120" w:line="280" w:lineRule="atLeast"/>
+        <w:jc w:val="both"/>
+        <w:rPr>
+          <w:rFonts w:cs="Arial"/>
+          <w:szCs w:val="20"/>
+        </w:rPr>
+      </w:pPr>
+      <w:r>
+        <w:rPr>
+          <w:rFonts w:cs="Arial"/>
+          <w:szCs w:val="20"/>
+        </w:rPr>
+        <w:t xml:space="preserve">- Atribuir a cada elemento uma probabilidade de seleção: </w:t>
+      </w:r>
+    </w:p>
+    <w:p>
+      <w:pPr>
+        <w:spacing w:after="120" w:line="280" w:lineRule="atLeast"/>
+        <w:jc w:val="both"/>
+        <w:rPr>
+          <w:rFonts w:cs="Arial"/>
+          <w:szCs w:val="20"/>
+        </w:rPr>
+      </w:pPr>
+      <m:oMathPara>
+        <m:oMath>
+          <m:r>
+            <w:rPr>
+              <w:rFonts w:ascii="Cambria Math" w:hAnsi="Cambria Math" w:cs="Arial"/>
+              <w:szCs w:val="20"/>
+            </w:rPr>
+            <m:t>p=</m:t>
+          </m:r>
+          <m:r>
+            <w:rPr>
+              <w:rFonts w:ascii="Cambria Math" w:hAnsi="Cambria Math" w:cs="Arial"/>
+              <w:szCs w:val="20"/>
+            </w:rPr>
+            <m:t xml:space="preserve"> </m:t>
+          </m:r>
+          <m:f>
+            <m:fPr>
+              <m:ctrlPr>
+                <w:rPr>
+                  <w:rFonts w:ascii="Cambria Math" w:hAnsi="Cambria Math" w:cs="Arial"/>
+                  <w:i/>
+                  <w:szCs w:val="20"/>
+                </w:rPr>
+              </m:ctrlPr>
+            </m:fPr>
+            <m:num>
+              <m:r>
+                <w:rPr>
+                  <w:rFonts w:ascii="Cambria Math" w:hAnsi="Cambria Math" w:cs="Arial"/>
+                  <w:szCs w:val="20"/>
+                </w:rPr>
+                <m:t>fitness</m:t>
+              </m:r>
+            </m:num>
+            <m:den>
+              <m:r>
+                <w:rPr>
+                  <w:rFonts w:ascii="Cambria Math" w:hAnsi="Cambria Math" w:cs="Arial"/>
+                  <w:szCs w:val="20"/>
+                </w:rPr>
+                <m:t>Total</m:t>
+              </m:r>
+            </m:den>
+          </m:f>
+        </m:oMath>
+      </m:oMathPara>
+    </w:p>
+    <w:p>
+      <w:pPr>
+        <w:spacing w:after="120" w:line="280" w:lineRule="atLeast"/>
+        <w:ind w:left="567" w:hanging="567"/>
+        <w:jc w:val="both"/>
+        <w:rPr>
+          <w:rFonts w:cs="Arial"/>
+          <w:szCs w:val="20"/>
+        </w:rPr>
+      </w:pPr>
+      <w:r>
+        <w:rPr>
+          <w:rFonts w:cs="Arial"/>
+          <w:szCs w:val="20"/>
+        </w:rPr>
+        <w:t>- Gerar aleatoriamente um numero entre 0 e 1;</w:t>
+      </w:r>
+    </w:p>
+    <w:p>
+      <w:pPr>
+        <w:spacing w:after="120" w:line="280" w:lineRule="atLeast"/>
+        <w:ind w:left="567" w:hanging="567"/>
+        <w:jc w:val="both"/>
+        <w:rPr>
+          <w:rFonts w:cs="Arial"/>
+          <w:szCs w:val="20"/>
+        </w:rPr>
+      </w:pPr>
+      <w:r>
+        <w:rPr>
+          <w:rFonts w:cs="Arial"/>
+          <w:szCs w:val="20"/>
+        </w:rPr>
+        <w:t>- Somar probabilidades de cada individuo até o número gerado ser</w:t>
+      </w:r>
+      <w:r>
+        <w:rPr>
+          <w:rFonts w:cs="Arial"/>
+          <w:szCs w:val="20"/>
+        </w:rPr>
+        <w:t xml:space="preserve"> menor que a soma de fitness;</w:t>
+      </w:r>
+    </w:p>
+    <w:p>
+      <w:pPr>
+        <w:spacing w:after="120" w:line="280" w:lineRule="atLeast"/>
+        <w:ind w:left="567" w:hanging="567"/>
+        <w:jc w:val="both"/>
+        <w:rPr>
+          <w:rFonts w:cs="Arial"/>
+          <w:szCs w:val="20"/>
+        </w:rPr>
+      </w:pPr>
+      <w:r>
+        <w:rPr>
+          <w:rFonts w:cs="Arial"/>
+          <w:szCs w:val="20"/>
+        </w:rPr>
+        <w:t>- O ultimo elemento a ser somado corresponde ao individuo selecionado.</w:t>
+      </w:r>
+    </w:p>
+    <w:p>
+      <w:pPr>
+        <w:spacing w:after="120" w:line="280" w:lineRule="atLeast"/>
+        <w:jc w:val="both"/>
+        <w:rPr>
+          <w:rFonts w:cs="Arial"/>
+          <w:szCs w:val="20"/>
+        </w:rPr>
+      </w:pPr>
+      <w:r>
+        <w:rPr>
+          <w:rFonts w:cs="Arial"/>
+          <w:szCs w:val="20"/>
+        </w:rPr>
+        <w:t xml:space="preserve">A sua implementação </w:t>
+      </w:r>
+      <w:r>
+        <w:rPr>
+          <w:rFonts w:cs="Arial"/>
+          <w:szCs w:val="20"/>
+        </w:rPr>
+        <w:t>é bastante simples e intuitiva, para problemas simples em que não são esperados problemas de maior na convergência é um bom método a aplicar pela sua simplicidade, em casos mais complexos em que é necessário mais controlo no processo de seleção o método de tournament selection, detalhado de seguida, é mais indicado.</w:t>
+      </w:r>
+    </w:p>
+    <w:p>
+      <w:pPr>
+        <w:spacing w:after="120" w:line="280" w:lineRule="atLeast"/>
+        <w:ind w:left="567" w:hanging="567"/>
+        <w:jc w:val="both"/>
+        <w:rPr>
+          <w:rFonts w:cs="Arial"/>
+          <w:szCs w:val="20"/>
+        </w:rPr>
+      </w:pPr>
+    </w:p>
+    <w:p>
+      <w:pPr>
+        <w:spacing w:after="120" w:line="280" w:lineRule="atLeast"/>
+        <w:ind w:left="567" w:hanging="567"/>
+        <w:jc w:val="both"/>
+        <w:rPr>
+          <w:rFonts w:cs="Arial"/>
+          <w:szCs w:val="20"/>
+        </w:rPr>
+      </w:pPr>
+    </w:p>
+    <w:p>
+      <w:pPr>
+        <w:spacing w:after="120" w:line="280" w:lineRule="atLeast"/>
+        <w:ind w:left="567" w:hanging="567"/>
+        <w:jc w:val="both"/>
+        <w:rPr>
+          <w:rFonts w:cs="Arial"/>
+          <w:smallCaps/>
+          <w:szCs w:val="20"/>
+          <w:lang w:val="en-GB"/>
+        </w:rPr>
+      </w:pPr>
+      <w:r>
+        <w:rPr>
+          <w:rFonts w:cs="Arial"/>
+          <w:smallCaps/>
+          <w:szCs w:val="20"/>
+          <w:highlight w:val="yellow"/>
+        </w:rPr>
+        <w:t xml:space="preserve"> </w:t>
+      </w:r>
+      <w:r>
+        <w:rPr>
+          <w:rFonts w:cs="Arial"/>
+          <w:smallCaps/>
+          <w:szCs w:val="20"/>
+          <w:highlight w:val="yellow"/>
+          <w:lang w:val="en-GB"/>
+        </w:rPr>
+        <w:t>[imagem da roulette wheel]</w:t>
+      </w:r>
+    </w:p>
+    <w:p>
+      <w:pPr>
+        <w:spacing w:after="120" w:line="280" w:lineRule="atLeast"/>
+        <w:ind w:left="567" w:hanging="567"/>
+        <w:jc w:val="both"/>
+        <w:rPr>
+          <w:rFonts w:cs="Arial"/>
+          <w:szCs w:val="20"/>
+          <w:lang w:val="en-GB"/>
+        </w:rPr>
+      </w:pPr>
+      <w:r>
+        <w:rPr>
+          <w:rFonts w:cs="Arial"/>
+          <w:szCs w:val="20"/>
+          <w:lang w:val="en-GB"/>
+        </w:rPr>
+        <w:t>3.2.4</w:t>
+      </w:r>
+      <w:r>
+        <w:rPr>
+          <w:rFonts w:cs="Arial"/>
+          <w:szCs w:val="20"/>
+          <w:lang w:val="en-GB"/>
+        </w:rPr>
+        <w:t>.2</w:t>
+      </w:r>
+      <w:r>
+        <w:rPr>
+          <w:rFonts w:cs="Arial"/>
+          <w:szCs w:val="20"/>
+          <w:lang w:val="en-GB"/>
+        </w:rPr>
+        <w:t xml:space="preserve">. </w:t>
+      </w:r>
+      <w:r>
+        <w:rPr>
+          <w:rFonts w:cs="Arial"/>
+          <w:szCs w:val="20"/>
+          <w:lang w:val="en-GB"/>
+        </w:rPr>
+        <w:t>Tournament selection</w:t>
+      </w:r>
+    </w:p>
+    <w:p>
+      <w:pPr>
+        <w:spacing w:after="120" w:line="280" w:lineRule="atLeast"/>
+        <w:jc w:val="both"/>
+        <w:rPr>
+          <w:rFonts w:cs="Arial"/>
+          <w:szCs w:val="20"/>
+        </w:rPr>
+      </w:pPr>
+      <w:r>
+        <w:rPr>
+          <w:rFonts w:cs="Arial"/>
+          <w:szCs w:val="20"/>
+        </w:rPr>
+        <w:t xml:space="preserve">O método de </w:t>
+      </w:r>
+      <w:r>
+        <w:rPr>
+          <w:rFonts w:cs="Arial"/>
+          <w:i/>
+          <w:szCs w:val="20"/>
+        </w:rPr>
+        <w:t>tournament selection</w:t>
+      </w:r>
+      <w:r>
+        <w:rPr>
+          <w:rFonts w:cs="Arial"/>
+          <w:szCs w:val="20"/>
+        </w:rPr>
+        <w:t xml:space="preserve"> tal como o nome indica baseia-se selecionar aleatoriamente indivíduos da população inicial para preencher a </w:t>
+      </w:r>
+      <w:r>
+        <w:rPr>
+          <w:rFonts w:cs="Arial"/>
+          <w:i/>
+          <w:szCs w:val="20"/>
+        </w:rPr>
+        <w:t>selection pool</w:t>
+      </w:r>
+      <w:r>
+        <w:rPr>
+          <w:rFonts w:cs="Arial"/>
+          <w:szCs w:val="20"/>
+        </w:rPr>
+        <w:t xml:space="preserve">. Os indivíduos presentes na </w:t>
+      </w:r>
+      <w:r>
+        <w:rPr>
+          <w:rFonts w:cs="Arial"/>
+          <w:i/>
+          <w:szCs w:val="20"/>
+        </w:rPr>
+        <w:t>selection pool</w:t>
+      </w:r>
+      <w:r>
+        <w:rPr>
+          <w:rFonts w:cs="Arial"/>
+          <w:szCs w:val="20"/>
+        </w:rPr>
+        <w:t xml:space="preserve"> são depois comparados entre si e o melhor individuo é o selecionado. </w:t>
+      </w:r>
+    </w:p>
+    <w:p>
+      <w:pPr>
+        <w:spacing w:after="120" w:line="280" w:lineRule="atLeast"/>
+        <w:jc w:val="both"/>
+        <w:rPr>
+          <w:rFonts w:cs="Arial"/>
+          <w:szCs w:val="20"/>
+        </w:rPr>
+      </w:pPr>
+      <w:r>
+        <w:rPr>
+          <w:rFonts w:cs="Arial"/>
+          <w:szCs w:val="20"/>
+        </w:rPr>
+        <w:t xml:space="preserve">A vantagem deste método é o controlo que oferece, a facilidade com que se aumenta a </w:t>
+      </w:r>
+      <w:r>
+        <w:rPr>
+          <w:rFonts w:cs="Arial"/>
+          <w:i/>
+          <w:szCs w:val="20"/>
+        </w:rPr>
+        <w:t xml:space="preserve">selection pressure </w:t>
+      </w:r>
+      <w:r>
+        <w:rPr>
+          <w:rFonts w:cs="Arial"/>
+          <w:szCs w:val="20"/>
+        </w:rPr>
+        <w:t xml:space="preserve">e o facto de se adequar sem ajustes a problemas de maximização e minimização. </w:t>
+      </w:r>
+    </w:p>
+    <w:p>
+      <w:pPr>
+        <w:spacing w:after="120" w:line="280" w:lineRule="atLeast"/>
+        <w:jc w:val="both"/>
+        <w:rPr>
+          <w:rFonts w:cs="Arial"/>
+          <w:szCs w:val="20"/>
+        </w:rPr>
+      </w:pPr>
+      <w:r>
+        <w:rPr>
+          <w:rFonts w:cs="Arial"/>
+          <w:szCs w:val="20"/>
+        </w:rPr>
+        <w:t xml:space="preserve">Para aumentar a selection pressure – reduzir a probabilidade de selecção por parte de indivíduos com baixa performance – basta aumentar o tamanho da selection pool ao selecionar mais indivíduos aleatoriamente. </w:t>
+      </w:r>
+    </w:p>
+    <w:p>
+      <w:pPr>
+        <w:spacing w:after="120" w:line="280" w:lineRule="atLeast"/>
+        <w:jc w:val="both"/>
+        <w:rPr>
+          <w:rFonts w:cs="Arial"/>
+          <w:szCs w:val="20"/>
+        </w:rPr>
+      </w:pPr>
+      <w:r>
+        <w:rPr>
+          <w:rFonts w:cs="Arial"/>
+          <w:szCs w:val="20"/>
+        </w:rPr>
+        <w:t xml:space="preserve">Dentro da selection pool pode-se ainda introduzir uma probabilidade de selecionar o melhor individuo ou o segundo / terceiro melhor o que pode ser útil para evitar uma convergência prematura num ótimo local. </w:t>
+      </w:r>
+    </w:p>
+    <w:p>
+      <w:pPr>
+        <w:spacing w:after="120" w:line="280" w:lineRule="atLeast"/>
+        <w:jc w:val="both"/>
+        <w:rPr>
+          <w:rFonts w:cs="Arial"/>
+          <w:szCs w:val="20"/>
+        </w:rPr>
+      </w:pPr>
+      <w:r>
+        <w:rPr>
+          <w:rFonts w:cs="Arial"/>
+          <w:szCs w:val="20"/>
+          <w:highlight w:val="yellow"/>
+        </w:rPr>
+        <w:t>[meter uma imagem.. fica bonito]</w:t>
+      </w:r>
+    </w:p>
+    <w:p>
+      <w:pPr>
+        <w:spacing w:after="120" w:line="280" w:lineRule="atLeast"/>
+        <w:ind w:left="567" w:hanging="567"/>
+        <w:jc w:val="both"/>
+        <w:rPr>
+          <w:rFonts w:cs="Arial"/>
+          <w:szCs w:val="20"/>
+        </w:rPr>
+      </w:pPr>
+    </w:p>
+    <w:p>
+      <w:pPr>
+        <w:spacing w:after="120" w:line="280" w:lineRule="atLeast"/>
+        <w:ind w:left="567" w:hanging="567"/>
+        <w:jc w:val="both"/>
+        <w:rPr>
+          <w:rFonts w:cs="Arial"/>
+          <w:smallCaps/>
+          <w:szCs w:val="20"/>
+        </w:rPr>
+      </w:pPr>
+    </w:p>
+    <w:p>
+      <w:pPr>
+        <w:spacing w:after="120" w:line="280" w:lineRule="atLeast"/>
+        <w:ind w:left="567" w:hanging="567"/>
+        <w:jc w:val="both"/>
+        <w:rPr>
+          <w:rFonts w:cs="Arial"/>
+          <w:smallCaps/>
+          <w:szCs w:val="20"/>
+        </w:rPr>
+      </w:pPr>
+    </w:p>
+    <w:p>
+      <w:pPr>
+        <w:spacing w:after="120" w:line="280" w:lineRule="atLeast"/>
+        <w:ind w:left="567" w:hanging="567"/>
+        <w:jc w:val="both"/>
+        <w:rPr>
+          <w:rFonts w:cs="Arial"/>
+          <w:smallCaps/>
+          <w:szCs w:val="20"/>
+        </w:rPr>
+      </w:pPr>
+      <w:r>
+        <w:rPr>
+          <w:rFonts w:cs="Arial"/>
+          <w:smallCaps/>
+          <w:szCs w:val="20"/>
+        </w:rPr>
+        <w:t>3</w:t>
+      </w:r>
+      <w:r>
+        <w:rPr>
+          <w:rFonts w:cs="Arial"/>
+          <w:smallCaps/>
+          <w:szCs w:val="20"/>
+        </w:rPr>
+        <w:t>.2.</w:t>
+      </w:r>
+      <w:r>
+        <w:rPr>
+          <w:rFonts w:cs="Arial"/>
+          <w:smallCaps/>
+          <w:szCs w:val="20"/>
+        </w:rPr>
+        <w:t>5</w:t>
+      </w:r>
+      <w:r>
+        <w:rPr>
+          <w:rFonts w:cs="Arial"/>
+          <w:smallCaps/>
+          <w:szCs w:val="20"/>
+        </w:rPr>
+        <w:t xml:space="preserve">. </w:t>
+      </w:r>
+      <w:r>
+        <w:rPr>
+          <w:rFonts w:cs="Arial"/>
+          <w:smallCaps/>
+          <w:szCs w:val="20"/>
+        </w:rPr>
+        <w:t>Operadores Genéticos</w:t>
+      </w:r>
+    </w:p>
+    <w:p>
+      <w:pPr>
+        <w:spacing w:after="120" w:line="280" w:lineRule="atLeast"/>
+        <w:jc w:val="both"/>
+        <w:rPr>
+          <w:rFonts w:cs="Arial"/>
+          <w:szCs w:val="20"/>
+        </w:rPr>
+      </w:pPr>
+      <w:r>
+        <w:rPr>
+          <w:rFonts w:cs="Arial"/>
+          <w:szCs w:val="20"/>
+        </w:rPr>
+        <w:t xml:space="preserve">Os operadores genéticos são os responsáveis por receber </w:t>
+      </w:r>
+      <w:r>
+        <w:rPr>
+          <w:rFonts w:cs="Arial"/>
+          <w:szCs w:val="20"/>
+        </w:rPr>
+        <w:t xml:space="preserve">os cromossomas selecionados ela função de seleção para reproduzir e </w:t>
+      </w:r>
+      <w:r>
+        <w:rPr>
+          <w:rFonts w:cs="Arial"/>
+          <w:szCs w:val="20"/>
+        </w:rPr>
+        <w:t>criar um cromossoma novo inspirado no desses indivíduos. Apesar de em muitos casos o operador de crossover dê origem a um algoritmo genético aceitável o normal é aplicar os dois operadores tal como defendido por Fogel 2006 “</w:t>
+      </w:r>
+      <w:r>
+        <w:rPr>
+          <w:rFonts w:cs="Arial"/>
+          <w:szCs w:val="20"/>
+        </w:rPr>
+        <w:t>Evolutionary Computation: Toward a New Philosophy of Machine Intelligence</w:t>
+      </w:r>
+      <w:r>
+        <w:rPr>
+          <w:rFonts w:cs="Arial"/>
+          <w:szCs w:val="20"/>
+        </w:rPr>
+        <w:t>”</w:t>
+      </w:r>
+    </w:p>
+    <w:p>
+      <w:pPr>
+        <w:spacing w:after="120" w:line="280" w:lineRule="atLeast"/>
+        <w:jc w:val="both"/>
+        <w:rPr>
+          <w:rFonts w:cs="Arial"/>
+          <w:szCs w:val="20"/>
+        </w:rPr>
+      </w:pPr>
+    </w:p>
+    <w:p>
+      <w:pPr>
+        <w:spacing w:after="120" w:line="280" w:lineRule="atLeast"/>
+        <w:ind w:left="567" w:hanging="567"/>
+        <w:jc w:val="both"/>
+        <w:rPr>
+          <w:rFonts w:cs="Arial"/>
+          <w:szCs w:val="20"/>
+        </w:rPr>
+      </w:pPr>
+      <w:r>
+        <w:rPr>
+          <w:rFonts w:cs="Arial"/>
+          <w:szCs w:val="20"/>
+        </w:rPr>
+        <w:lastRenderedPageBreak/>
+        <w:t>3.2.5.1. Crossover</w:t>
+      </w:r>
+    </w:p>
+    <w:p>
+      <w:pPr>
+        <w:spacing w:after="120" w:line="280" w:lineRule="atLeast"/>
+        <w:jc w:val="both"/>
+        <w:rPr>
+          <w:rFonts w:cs="Arial"/>
+          <w:szCs w:val="20"/>
+        </w:rPr>
+      </w:pPr>
+      <w:r>
+        <w:rPr>
+          <w:rFonts w:cs="Arial"/>
+          <w:szCs w:val="20"/>
+        </w:rPr>
+        <w:t>O operador de crossover recebe os cromossomas da função de seleção e utiliza blocos de cada um de forma a criar o cromossoma do novo individuo, da geração seguinte.</w:t>
+      </w:r>
+    </w:p>
+    <w:p>
+      <w:pPr>
+        <w:spacing w:after="120" w:line="280" w:lineRule="atLeast"/>
+        <w:jc w:val="both"/>
+        <w:rPr>
+          <w:rFonts w:cs="Arial"/>
+          <w:szCs w:val="20"/>
+        </w:rPr>
+      </w:pPr>
+      <w:r>
+        <w:rPr>
+          <w:rFonts w:cs="Arial"/>
+          <w:szCs w:val="20"/>
+        </w:rPr>
+        <w:t xml:space="preserve">Existem vários métodos de criação do novo cromossoma, os mais comuns são o single e double point crossover que serão detalhados de seguida, existe também o uniform crossover que </w:t>
+      </w:r>
+      <w:r>
+        <w:rPr>
+          <w:rFonts w:cs="Arial"/>
+          <w:szCs w:val="20"/>
+        </w:rPr>
+        <w:t>permite</w:t>
+      </w:r>
+      <w:r>
+        <w:rPr>
+          <w:rFonts w:cs="Arial"/>
+          <w:szCs w:val="20"/>
+        </w:rPr>
+        <w:t xml:space="preserve"> alargar bastante o search space do algoritmo e que por essa mesma razão só é utilizado em problemas relativamente simples, em problemas mais complexos o alargamento do search space torna o tempo de execução da busca inaceitável.</w:t>
+      </w:r>
+    </w:p>
+    <w:p>
+      <w:pPr>
+        <w:spacing w:after="120" w:line="280" w:lineRule="atLeast"/>
+        <w:jc w:val="both"/>
+        <w:rPr>
+          <w:rFonts w:cs="Arial"/>
+          <w:szCs w:val="20"/>
+        </w:rPr>
+      </w:pPr>
+      <w:r>
+        <w:rPr>
+          <w:rFonts w:cs="Arial"/>
+          <w:szCs w:val="20"/>
+        </w:rPr>
+        <w:t xml:space="preserve">Os métodos single e double point funcionam da mesma forma, cortar um bloco de um dos indivíduos e introduzi-lo no cromossoma do outro “pai” de forma a criar o cromossoma novo. A diferença entre os dois está no ponto de fim do bloco a introduzir, o single point crossover define o ponto a partir do qual o cromossoma é substituído e o double point para além do ponto inicial também identifica o ponto de fim da substituição tal como visto na </w:t>
+      </w:r>
+      <w:r>
+        <w:rPr>
+          <w:rFonts w:cs="Arial"/>
+          <w:szCs w:val="20"/>
+          <w:highlight w:val="yellow"/>
+        </w:rPr>
+        <w:t>figura [meter a figura]</w:t>
+      </w:r>
+    </w:p>
+    <w:p>
+      <w:pPr>
+        <w:spacing w:after="120" w:line="280" w:lineRule="atLeast"/>
+        <w:jc w:val="both"/>
+        <w:rPr>
+          <w:rFonts w:cs="Arial"/>
+          <w:szCs w:val="20"/>
+        </w:rPr>
+      </w:pPr>
+    </w:p>
+    <w:p>
+      <w:pPr>
+        <w:spacing w:after="120" w:line="280" w:lineRule="atLeast"/>
+        <w:ind w:left="567" w:hanging="567"/>
+        <w:jc w:val="both"/>
+        <w:rPr>
+          <w:rFonts w:cs="Arial"/>
+          <w:szCs w:val="20"/>
+        </w:rPr>
+      </w:pPr>
+      <w:r>
+        <w:rPr>
+          <w:rFonts w:cs="Arial"/>
+          <w:szCs w:val="20"/>
+        </w:rPr>
+        <w:t>3.2.5.1. Mutação</w:t>
+      </w:r>
+    </w:p>
+    <w:p>
+      <w:pPr>
+        <w:spacing w:after="120" w:line="280" w:lineRule="atLeast"/>
+        <w:jc w:val="both"/>
+        <w:rPr>
+          <w:rFonts w:cs="Arial"/>
+          <w:szCs w:val="20"/>
+        </w:rPr>
+      </w:pPr>
+      <w:r>
+        <w:rPr>
+          <w:rFonts w:cs="Arial"/>
+          <w:szCs w:val="20"/>
+        </w:rPr>
+        <w:t>O operador de mutação introduz alguma informação nova no cromossoma recebido do operador de crossover, o objetivo preservar a variedade de soluções ao longo da busca para o algoritmo não convergir de forma prematura.</w:t>
+      </w:r>
+    </w:p>
+    <w:p>
+      <w:pPr>
+        <w:spacing w:after="120" w:line="280" w:lineRule="atLeast"/>
+        <w:jc w:val="both"/>
+        <w:rPr>
+          <w:rFonts w:cs="Arial"/>
+          <w:szCs w:val="20"/>
+        </w:rPr>
+      </w:pPr>
+      <w:r>
+        <w:rPr>
+          <w:rFonts w:cs="Arial"/>
+          <w:szCs w:val="20"/>
+        </w:rPr>
+        <w:t>A operação de mutação é definida como uma probabilidade que cada gene do cromossoma tem de ser alterado. Essa probabilidade interessa ser baixa de forma a não degenerar a busca, o que transformava o algoritmo numa busca aleatória do espaço de soluções.</w:t>
+      </w:r>
+    </w:p>
+    <w:p>
+      <w:pPr>
+        <w:spacing w:after="120" w:line="280" w:lineRule="atLeast"/>
+        <w:jc w:val="both"/>
+        <w:rPr>
+          <w:rFonts w:cs="Arial"/>
+          <w:szCs w:val="20"/>
+        </w:rPr>
+      </w:pPr>
+      <w:r>
+        <w:rPr>
+          <w:rFonts w:cs="Arial"/>
+          <w:szCs w:val="20"/>
+        </w:rPr>
+        <w:t xml:space="preserve">A forma como a mutação é feita depende muito do datatype em que o cromossoma esta armazenado, para o caso clássico de bit string uma alteração de cromossoma é feito como na figura, com a alteração de alguns 0 para 1 e alguns 1 para 0. </w:t>
+      </w:r>
+      <w:r>
+        <w:rPr>
+          <w:rFonts w:cs="Arial"/>
+          <w:szCs w:val="20"/>
+          <w:highlight w:val="yellow"/>
+        </w:rPr>
+        <w:t>[meter figura]</w:t>
+      </w:r>
+      <w:r>
+        <w:rPr>
+          <w:rFonts w:cs="Arial"/>
+          <w:szCs w:val="20"/>
+        </w:rPr>
+        <w:t xml:space="preserve"> </w:t>
+      </w:r>
+    </w:p>
+    <w:p>
+      <w:pPr>
+        <w:spacing w:after="120" w:line="280" w:lineRule="atLeast"/>
+        <w:jc w:val="both"/>
+        <w:rPr>
+          <w:rFonts w:cs="Arial"/>
+          <w:szCs w:val="20"/>
+        </w:rPr>
+      </w:pPr>
+      <w:r>
+        <w:rPr>
+          <w:rFonts w:cs="Arial"/>
+          <w:szCs w:val="20"/>
+        </w:rPr>
+        <w:t xml:space="preserve">A mutação no caso de cromossomas onde os genes não são binários deve ser feita com cuidado utilizando por exemplo o operador de mutação gaussiano centrado no valor </w:t>
+      </w:r>
+      <w:r>
+        <w:rPr>
+          <w:rFonts w:cs="Arial"/>
+          <w:szCs w:val="20"/>
+        </w:rPr>
+        <w:t>atual do gene de forma a não existir variação brusca do valor de um gene, este método foi utilizado na elaboração do programa de otimização de torres aqui apresentado e será detalhado mais à frente.</w:t>
+      </w:r>
+    </w:p>
+    <w:p>
+      <w:pPr>
+        <w:spacing w:after="120" w:line="280" w:lineRule="atLeast"/>
+        <w:ind w:left="567" w:hanging="567"/>
+        <w:jc w:val="both"/>
+        <w:rPr>
+          <w:rFonts w:cs="Arial"/>
+          <w:smallCaps/>
+          <w:szCs w:val="20"/>
+        </w:rPr>
+      </w:pPr>
+    </w:p>
+    <w:p>
+      <w:pPr>
+        <w:spacing w:after="120" w:line="280" w:lineRule="atLeast"/>
+        <w:jc w:val="both"/>
+        <w:rPr>
+          <w:rFonts w:cs="Arial"/>
+          <w:smallCaps/>
+          <w:szCs w:val="20"/>
+        </w:rPr>
+      </w:pPr>
+    </w:p>
+    <w:p>
+      <w:pPr>
+        <w:spacing w:after="120" w:line="280" w:lineRule="atLeast"/>
+        <w:ind w:left="567" w:hanging="567"/>
+        <w:jc w:val="both"/>
+        <w:rPr>
+          <w:rFonts w:cs="Arial"/>
+          <w:smallCaps/>
+          <w:szCs w:val="20"/>
+        </w:rPr>
+      </w:pPr>
+      <w:r>
+        <w:rPr>
+          <w:rFonts w:cs="Arial"/>
+          <w:smallCaps/>
+          <w:szCs w:val="20"/>
+        </w:rPr>
+        <w:t>3</w:t>
+      </w:r>
+      <w:r>
+        <w:rPr>
+          <w:rFonts w:cs="Arial"/>
+          <w:smallCaps/>
+          <w:szCs w:val="20"/>
+        </w:rPr>
+        <w:t>.2.</w:t>
+      </w:r>
+      <w:r>
+        <w:rPr>
+          <w:rFonts w:cs="Arial"/>
+          <w:smallCaps/>
+          <w:szCs w:val="20"/>
+        </w:rPr>
+        <w:t>4</w:t>
+      </w:r>
+      <w:r>
+        <w:rPr>
+          <w:rFonts w:cs="Arial"/>
+          <w:smallCaps/>
+          <w:szCs w:val="20"/>
+        </w:rPr>
+        <w:t xml:space="preserve">. </w:t>
+      </w:r>
+      <w:r>
+        <w:rPr>
+          <w:rFonts w:cs="Arial"/>
+          <w:smallCaps/>
+          <w:szCs w:val="20"/>
+        </w:rPr>
+        <w:t>Critério de Terminação</w:t>
+      </w:r>
+    </w:p>
+    <w:p>
+      <w:pPr>
+        <w:spacing w:after="120" w:line="280" w:lineRule="atLeast"/>
+        <w:jc w:val="both"/>
+        <w:rPr>
+          <w:rFonts w:ascii="Times New Roman" w:hAnsi="Times New Roman"/>
+          <w:sz w:val="22"/>
+          <w:szCs w:val="22"/>
+        </w:rPr>
+      </w:pPr>
+      <w:r>
+        <w:rPr>
+          <w:rFonts w:ascii="Times New Roman" w:hAnsi="Times New Roman"/>
+          <w:sz w:val="22"/>
+          <w:szCs w:val="22"/>
+        </w:rPr>
+        <w:t>O critério de terminação apesar de ter de existir para o programa não entrar num ciclo infinito é a parte menos importante do programa e onde mais liberdade é dada ao programador, alguns critérios de paragem são:</w:t>
+      </w:r>
+    </w:p>
+    <w:p>
+      <w:pPr>
+        <w:spacing w:after="120" w:line="280" w:lineRule="atLeast"/>
+        <w:jc w:val="both"/>
+        <w:rPr>
+          <w:rFonts w:ascii="Times New Roman" w:hAnsi="Times New Roman"/>
+          <w:sz w:val="22"/>
+          <w:szCs w:val="22"/>
+        </w:rPr>
+      </w:pPr>
+      <w:r>
+        <w:rPr>
+          <w:rFonts w:ascii="Times New Roman" w:hAnsi="Times New Roman"/>
+          <w:sz w:val="22"/>
+          <w:szCs w:val="22"/>
+        </w:rPr>
+        <w:t>- Numero máximo de gerações atingido</w:t>
+      </w:r>
+    </w:p>
+    <w:p>
+      <w:pPr>
+        <w:spacing w:after="120" w:line="280" w:lineRule="atLeast"/>
+        <w:jc w:val="both"/>
+        <w:rPr>
+          <w:rFonts w:ascii="Times New Roman" w:hAnsi="Times New Roman"/>
+          <w:sz w:val="22"/>
+          <w:szCs w:val="22"/>
+        </w:rPr>
+      </w:pPr>
+      <w:r>
+        <w:rPr>
+          <w:rFonts w:ascii="Times New Roman" w:hAnsi="Times New Roman"/>
+          <w:sz w:val="22"/>
+          <w:szCs w:val="22"/>
+        </w:rPr>
+        <w:t>- Solução com fitness aceitável foi encontrada</w:t>
+      </w:r>
+    </w:p>
+    <w:p>
+      <w:pPr>
+        <w:spacing w:after="120" w:line="280" w:lineRule="atLeast"/>
+        <w:jc w:val="both"/>
+        <w:rPr>
+          <w:rFonts w:ascii="Times New Roman" w:hAnsi="Times New Roman"/>
+          <w:sz w:val="22"/>
+          <w:szCs w:val="22"/>
+        </w:rPr>
+      </w:pPr>
+      <w:r>
+        <w:rPr>
+          <w:rFonts w:ascii="Times New Roman" w:hAnsi="Times New Roman"/>
+          <w:sz w:val="22"/>
+          <w:szCs w:val="22"/>
+        </w:rPr>
+        <w:t>- Não existe melhoria da solução á X gerações</w:t>
+      </w:r>
+    </w:p>
+    <w:p>
+      <w:pPr>
+        <w:spacing w:after="120" w:line="280" w:lineRule="atLeast"/>
+        <w:jc w:val="both"/>
+        <w:rPr>
+          <w:rFonts w:ascii="Times New Roman" w:hAnsi="Times New Roman"/>
+          <w:sz w:val="22"/>
+          <w:szCs w:val="22"/>
+        </w:rPr>
+      </w:pPr>
+      <w:r>
+        <w:rPr>
+          <w:rFonts w:ascii="Times New Roman" w:hAnsi="Times New Roman"/>
+          <w:sz w:val="22"/>
+          <w:szCs w:val="22"/>
+        </w:rPr>
+        <w:t xml:space="preserve">- Atingido os limites de computação </w:t>
+      </w:r>
+    </w:p>
+    <w:p>
+      <w:pPr>
+        <w:spacing w:after="120" w:line="280" w:lineRule="atLeast"/>
+        <w:ind w:left="709" w:hanging="709"/>
+        <w:jc w:val="both"/>
+        <w:rPr>
+          <w:rFonts w:cs="Arial"/>
+          <w:szCs w:val="20"/>
+        </w:rPr>
+      </w:pPr>
+    </w:p>
+    <w:p>
+      <w:pPr>
+        <w:spacing w:after="120" w:line="280" w:lineRule="atLeast"/>
+        <w:ind w:left="426" w:hanging="426"/>
+        <w:jc w:val="both"/>
+        <w:rPr>
+          <w:rFonts w:cs="Arial"/>
+          <w:b/>
+          <w:smallCaps/>
+          <w:sz w:val="22"/>
+          <w:szCs w:val="20"/>
+        </w:rPr>
+      </w:pPr>
+      <w:r>
+        <w:rPr>
+          <w:rFonts w:cs="Arial"/>
+          <w:b/>
+          <w:smallCaps/>
+          <w:sz w:val="22"/>
+          <w:szCs w:val="20"/>
+        </w:rPr>
+        <w:lastRenderedPageBreak/>
+        <w:t>3</w:t>
+      </w:r>
+      <w:r>
+        <w:rPr>
+          <w:rFonts w:cs="Arial"/>
+          <w:b/>
+          <w:smallCaps/>
+          <w:sz w:val="22"/>
+          <w:szCs w:val="20"/>
+        </w:rPr>
+        <w:t>.3</w:t>
+      </w:r>
+      <w:r>
+        <w:rPr>
+          <w:rFonts w:cs="Arial"/>
+          <w:b/>
+          <w:smallCaps/>
+          <w:sz w:val="22"/>
+          <w:szCs w:val="20"/>
+        </w:rPr>
+        <w:t>.</w:t>
+      </w:r>
+      <w:r>
+        <w:rPr>
+          <w:rFonts w:cs="Arial"/>
+          <w:b/>
+          <w:smallCaps/>
+          <w:sz w:val="22"/>
+          <w:szCs w:val="20"/>
+        </w:rPr>
+        <w:tab/>
+      </w:r>
+      <w:r>
+        <w:rPr>
+          <w:rFonts w:cs="Arial"/>
+          <w:b/>
+          <w:smallCaps/>
+          <w:sz w:val="22"/>
+          <w:szCs w:val="20"/>
+        </w:rPr>
+        <w:t>Problemas de Algoritmos Geneticos</w:t>
+      </w:r>
+    </w:p>
+    <w:p>
+      <w:pPr>
+        <w:spacing w:after="120" w:line="280" w:lineRule="atLeast"/>
+        <w:jc w:val="both"/>
+        <w:rPr>
+          <w:rFonts w:cs="Arial"/>
+          <w:szCs w:val="20"/>
+        </w:rPr>
+      </w:pPr>
+      <w:r>
+        <w:rPr>
+          <w:rFonts w:cs="Arial"/>
+          <w:szCs w:val="20"/>
+        </w:rPr>
+        <w:t>Meto isto aqui ou no inicio/introdução????</w:t>
       </w:r>
       <w:bookmarkStart w:id="0" w:name="_GoBack"/>
       <w:bookmarkEnd w:id="0"/>
@@ -1603,22 +2839,122 @@
     <w:p>
       <w:pPr>
         <w:spacing w:after="120" w:line="280" w:lineRule="atLeast"/>
-        <w:jc w:val="both"/>
-        <w:rPr>
-          <w:rFonts w:cs="Arial"/>
-          <w:szCs w:val="20"/>
-        </w:rPr>
-      </w:pPr>
-    </w:p>
-    <w:p>
-      <w:pPr>
-        <w:spacing w:after="120" w:line="280" w:lineRule="atLeast"/>
-        <w:jc w:val="both"/>
-        <w:rPr>
-          <w:rFonts w:cs="Arial"/>
-          <w:szCs w:val="20"/>
-        </w:rPr>
-      </w:pPr>
+        <w:ind w:left="709" w:hanging="709"/>
+        <w:jc w:val="both"/>
+        <w:rPr>
+          <w:rFonts w:cs="Arial"/>
+          <w:szCs w:val="20"/>
+        </w:rPr>
+      </w:pPr>
+    </w:p>
+    <w:p>
+      <w:pPr>
+        <w:spacing w:after="120" w:line="280" w:lineRule="atLeast"/>
+        <w:ind w:left="709" w:hanging="709"/>
+        <w:jc w:val="both"/>
+        <w:rPr>
+          <w:rFonts w:cs="Arial"/>
+          <w:szCs w:val="20"/>
+        </w:rPr>
+      </w:pPr>
+    </w:p>
+    <w:p>
+      <w:pPr>
+        <w:spacing w:after="120" w:line="280" w:lineRule="atLeast"/>
+        <w:ind w:left="709" w:hanging="709"/>
+        <w:jc w:val="both"/>
+        <w:rPr>
+          <w:rFonts w:cs="Arial"/>
+          <w:szCs w:val="20"/>
+        </w:rPr>
+      </w:pPr>
+    </w:p>
+    <w:p>
+      <w:pPr>
+        <w:spacing w:after="120" w:line="280" w:lineRule="atLeast"/>
+        <w:ind w:left="709" w:hanging="709"/>
+        <w:jc w:val="both"/>
+        <w:rPr>
+          <w:rFonts w:cs="Arial"/>
+          <w:szCs w:val="20"/>
+        </w:rPr>
+      </w:pPr>
+    </w:p>
+    <w:p>
+      <w:pPr>
+        <w:spacing w:after="120" w:line="280" w:lineRule="atLeast"/>
+        <w:ind w:left="709" w:hanging="709"/>
+        <w:jc w:val="both"/>
+        <w:rPr>
+          <w:rFonts w:cs="Arial"/>
+          <w:szCs w:val="20"/>
+        </w:rPr>
+      </w:pPr>
+    </w:p>
+    <w:p>
+      <w:pPr>
+        <w:spacing w:after="120" w:line="280" w:lineRule="atLeast"/>
+        <w:ind w:left="709" w:hanging="709"/>
+        <w:jc w:val="both"/>
+        <w:rPr>
+          <w:rFonts w:cs="Arial"/>
+          <w:szCs w:val="20"/>
+        </w:rPr>
+      </w:pPr>
+    </w:p>
+    <w:p>
+      <w:pPr>
+        <w:spacing w:after="120" w:line="280" w:lineRule="atLeast"/>
+        <w:jc w:val="both"/>
+        <w:rPr>
+          <w:rFonts w:cs="Arial"/>
+          <w:szCs w:val="20"/>
+        </w:rPr>
+      </w:pPr>
+    </w:p>
+    <w:p>
+      <w:pPr>
+        <w:spacing w:after="120" w:line="280" w:lineRule="atLeast"/>
+        <w:ind w:left="426" w:hanging="426"/>
+        <w:jc w:val="both"/>
+        <w:rPr>
+          <w:rFonts w:cs="Arial"/>
+          <w:b/>
+          <w:smallCaps/>
+          <w:sz w:val="22"/>
+          <w:szCs w:val="20"/>
+        </w:rPr>
+      </w:pPr>
+      <w:r>
+        <w:rPr>
+          <w:rFonts w:cs="Arial"/>
+          <w:b/>
+          <w:smallCaps/>
+          <w:sz w:val="22"/>
+          <w:szCs w:val="20"/>
+        </w:rPr>
+        <w:t>1.3.</w:t>
+      </w:r>
+      <w:r>
+        <w:rPr>
+          <w:rFonts w:cs="Arial"/>
+          <w:b/>
+          <w:smallCaps/>
+          <w:sz w:val="22"/>
+          <w:szCs w:val="20"/>
+        </w:rPr>
+        <w:tab/>
+      </w:r>
+      <w:r>
+        <w:rPr>
+          <w:rFonts w:cs="Arial"/>
+          <w:b/>
+          <w:smallCaps/>
+          <w:sz w:val="22"/>
+          <w:szCs w:val="20"/>
+        </w:rPr>
+        <w:t>Elementos gráficos</w:t>
+      </w:r>
     </w:p>
     <w:p>
       <w:pPr>
@@ -1637,479 +2973,12 @@
           <w:smallCaps/>
           <w:szCs w:val="20"/>
         </w:rPr>
-        <w:t>3</w:t>
-      </w:r>
-      <w:r>
-        <w:rPr>
-          <w:rFonts w:cs="Arial"/>
-          <w:smallCaps/>
-          <w:szCs w:val="20"/>
-        </w:rPr>
-        <w:t>.2.</w:t>
-      </w:r>
-      <w:r>
-        <w:rPr>
-          <w:rFonts w:cs="Arial"/>
-          <w:smallCaps/>
-          <w:szCs w:val="20"/>
-        </w:rPr>
-        <w:t>4</w:t>
-      </w:r>
-      <w:r>
-        <w:rPr>
-          <w:rFonts w:cs="Arial"/>
-          <w:smallCaps/>
-          <w:szCs w:val="20"/>
-        </w:rPr>
-        <w:t xml:space="preserve">. </w:t>
-      </w:r>
-      <w:r>
-        <w:rPr>
-          <w:rFonts w:cs="Arial"/>
-          <w:smallCaps/>
-          <w:szCs w:val="20"/>
-        </w:rPr>
-        <w:t>Função de Seleção</w:t>
-      </w:r>
-    </w:p>
-    <w:p>
-      <w:pPr>
-        <w:spacing w:after="120" w:line="280" w:lineRule="atLeast"/>
-        <w:ind w:left="567" w:hanging="567"/>
-        <w:jc w:val="both"/>
-        <w:rPr>
-          <w:rFonts w:cs="Arial"/>
-          <w:smallCaps/>
-          <w:szCs w:val="20"/>
-        </w:rPr>
-      </w:pPr>
-    </w:p>
-    <w:p>
-      <w:pPr>
-        <w:spacing w:after="120" w:line="280" w:lineRule="atLeast"/>
-        <w:ind w:left="567" w:hanging="567"/>
-        <w:jc w:val="both"/>
-        <w:rPr>
-          <w:rFonts w:cs="Arial"/>
-          <w:smallCaps/>
-          <w:szCs w:val="20"/>
-        </w:rPr>
-      </w:pPr>
-    </w:p>
-    <w:p>
-      <w:pPr>
-        <w:spacing w:after="120" w:line="280" w:lineRule="atLeast"/>
-        <w:ind w:left="567" w:hanging="567"/>
-        <w:jc w:val="both"/>
-        <w:rPr>
-          <w:rFonts w:cs="Arial"/>
-          <w:smallCaps/>
-          <w:szCs w:val="20"/>
-        </w:rPr>
-      </w:pPr>
-    </w:p>
-    <w:p>
-      <w:pPr>
-        <w:spacing w:after="120" w:line="280" w:lineRule="atLeast"/>
-        <w:ind w:left="567" w:hanging="567"/>
-        <w:jc w:val="both"/>
-        <w:rPr>
-          <w:rFonts w:cs="Arial"/>
-          <w:smallCaps/>
-          <w:szCs w:val="20"/>
-        </w:rPr>
-      </w:pPr>
-    </w:p>
-    <w:p>
-      <w:pPr>
-        <w:spacing w:after="120" w:line="280" w:lineRule="atLeast"/>
-        <w:ind w:left="567" w:hanging="567"/>
-        <w:jc w:val="both"/>
-        <w:rPr>
-          <w:rFonts w:cs="Arial"/>
-          <w:smallCaps/>
-          <w:szCs w:val="20"/>
-        </w:rPr>
-      </w:pPr>
-    </w:p>
-    <w:p>
-      <w:pPr>
-        <w:spacing w:after="120" w:line="280" w:lineRule="atLeast"/>
-        <w:ind w:left="567" w:hanging="567"/>
-        <w:jc w:val="both"/>
-        <w:rPr>
-          <w:rFonts w:cs="Arial"/>
-          <w:smallCaps/>
-          <w:szCs w:val="20"/>
-        </w:rPr>
-      </w:pPr>
-    </w:p>
-    <w:p>
-      <w:pPr>
-        <w:spacing w:after="120" w:line="280" w:lineRule="atLeast"/>
-        <w:ind w:left="567" w:hanging="567"/>
-        <w:jc w:val="both"/>
-        <w:rPr>
-          <w:rFonts w:cs="Arial"/>
-          <w:smallCaps/>
-          <w:szCs w:val="20"/>
-        </w:rPr>
-      </w:pPr>
-    </w:p>
-    <w:p>
-      <w:pPr>
-        <w:spacing w:after="120" w:line="280" w:lineRule="atLeast"/>
-        <w:ind w:left="567" w:hanging="567"/>
-        <w:jc w:val="both"/>
-        <w:rPr>
-          <w:rFonts w:cs="Arial"/>
-          <w:smallCaps/>
-          <w:szCs w:val="20"/>
-        </w:rPr>
-      </w:pPr>
-    </w:p>
-    <w:p>
-      <w:pPr>
-        <w:spacing w:after="120" w:line="280" w:lineRule="atLeast"/>
-        <w:ind w:left="567" w:hanging="567"/>
-        <w:jc w:val="both"/>
-        <w:rPr>
-          <w:rFonts w:cs="Arial"/>
-          <w:smallCaps/>
-          <w:szCs w:val="20"/>
-        </w:rPr>
-      </w:pPr>
-      <w:r>
-        <w:rPr>
-          <w:rFonts w:cs="Arial"/>
-          <w:smallCaps/>
-          <w:szCs w:val="20"/>
-        </w:rPr>
-        <w:lastRenderedPageBreak/>
-        <w:t>3</w:t>
-      </w:r>
-      <w:r>
-        <w:rPr>
-          <w:rFonts w:cs="Arial"/>
-          <w:smallCaps/>
-          <w:szCs w:val="20"/>
-        </w:rPr>
-        <w:t>.2.</w:t>
-      </w:r>
-      <w:r>
-        <w:rPr>
-          <w:rFonts w:cs="Arial"/>
-          <w:smallCaps/>
-          <w:szCs w:val="20"/>
-        </w:rPr>
-        <w:t>5</w:t>
-      </w:r>
-      <w:r>
-        <w:rPr>
-          <w:rFonts w:cs="Arial"/>
-          <w:smallCaps/>
-          <w:szCs w:val="20"/>
-        </w:rPr>
-        <w:t xml:space="preserve">. </w:t>
-      </w:r>
-      <w:r>
-        <w:rPr>
-          <w:rFonts w:cs="Arial"/>
-          <w:smallCaps/>
-          <w:szCs w:val="20"/>
-        </w:rPr>
-        <w:t>Operadores Genéticos</w:t>
-      </w:r>
-    </w:p>
-    <w:p>
-      <w:pPr>
-        <w:spacing w:after="120" w:line="280" w:lineRule="atLeast"/>
-        <w:jc w:val="both"/>
-        <w:rPr>
-          <w:rFonts w:cs="Arial"/>
-          <w:szCs w:val="20"/>
-        </w:rPr>
-      </w:pPr>
-    </w:p>
-    <w:p>
-      <w:pPr>
-        <w:spacing w:after="120" w:line="280" w:lineRule="atLeast"/>
-        <w:ind w:left="567" w:hanging="567"/>
-        <w:jc w:val="both"/>
-        <w:rPr>
-          <w:rFonts w:cs="Arial"/>
-          <w:szCs w:val="20"/>
-        </w:rPr>
-      </w:pPr>
-      <w:r>
-        <w:rPr>
-          <w:rFonts w:cs="Arial"/>
-          <w:szCs w:val="20"/>
-        </w:rPr>
-        <w:t>3.2.5.1. Crossover</w:t>
-      </w:r>
-    </w:p>
-    <w:p>
-      <w:pPr>
-        <w:spacing w:after="120" w:line="280" w:lineRule="atLeast"/>
-        <w:ind w:left="567" w:hanging="567"/>
-        <w:jc w:val="both"/>
-        <w:rPr>
-          <w:rFonts w:cs="Arial"/>
-          <w:szCs w:val="20"/>
-        </w:rPr>
-      </w:pPr>
-    </w:p>
-    <w:p>
-      <w:pPr>
-        <w:spacing w:after="120" w:line="280" w:lineRule="atLeast"/>
-        <w:ind w:left="567" w:hanging="567"/>
-        <w:jc w:val="both"/>
-        <w:rPr>
-          <w:rFonts w:cs="Arial"/>
-          <w:szCs w:val="20"/>
-        </w:rPr>
-      </w:pPr>
-    </w:p>
-    <w:p>
-      <w:pPr>
-        <w:spacing w:after="120" w:line="280" w:lineRule="atLeast"/>
-        <w:ind w:left="567" w:hanging="567"/>
-        <w:jc w:val="both"/>
-        <w:rPr>
-          <w:rFonts w:cs="Arial"/>
-          <w:szCs w:val="20"/>
-        </w:rPr>
-      </w:pPr>
-      <w:r>
-        <w:rPr>
-          <w:rFonts w:cs="Arial"/>
-          <w:szCs w:val="20"/>
-        </w:rPr>
-        <w:t>3.2.5.1. Mutação</w:t>
-      </w:r>
-    </w:p>
-    <w:p>
-      <w:pPr>
-        <w:spacing w:after="120" w:line="280" w:lineRule="atLeast"/>
-        <w:ind w:left="567" w:hanging="567"/>
-        <w:jc w:val="both"/>
-        <w:rPr>
-          <w:rFonts w:cs="Arial"/>
-          <w:smallCaps/>
-          <w:szCs w:val="20"/>
-        </w:rPr>
-      </w:pPr>
-    </w:p>
-    <w:p>
-      <w:pPr>
-        <w:spacing w:after="120" w:line="280" w:lineRule="atLeast"/>
-        <w:ind w:left="567" w:hanging="567"/>
-        <w:jc w:val="both"/>
-        <w:rPr>
-          <w:rFonts w:cs="Arial"/>
-          <w:smallCaps/>
-          <w:szCs w:val="20"/>
-        </w:rPr>
-      </w:pPr>
-    </w:p>
-    <w:p>
-      <w:pPr>
-        <w:spacing w:after="120" w:line="280" w:lineRule="atLeast"/>
-        <w:ind w:left="567" w:hanging="567"/>
-        <w:jc w:val="both"/>
-        <w:rPr>
-          <w:rFonts w:cs="Arial"/>
-          <w:smallCaps/>
-          <w:szCs w:val="20"/>
-        </w:rPr>
-      </w:pPr>
-    </w:p>
-    <w:p>
-      <w:pPr>
-        <w:spacing w:after="120" w:line="280" w:lineRule="atLeast"/>
-        <w:ind w:left="567" w:hanging="567"/>
-        <w:jc w:val="both"/>
-        <w:rPr>
-          <w:rFonts w:cs="Arial"/>
-          <w:smallCaps/>
-          <w:szCs w:val="20"/>
-        </w:rPr>
-      </w:pPr>
-      <w:r>
-        <w:rPr>
-          <w:rFonts w:cs="Arial"/>
-          <w:smallCaps/>
-          <w:szCs w:val="20"/>
-        </w:rPr>
-        <w:t>3</w:t>
-      </w:r>
-      <w:r>
-        <w:rPr>
-          <w:rFonts w:cs="Arial"/>
-          <w:smallCaps/>
-          <w:szCs w:val="20"/>
-        </w:rPr>
-        <w:t>.2.</w:t>
-      </w:r>
-      <w:r>
-        <w:rPr>
-          <w:rFonts w:cs="Arial"/>
-          <w:smallCaps/>
-          <w:szCs w:val="20"/>
-        </w:rPr>
-        <w:t>4</w:t>
-      </w:r>
-      <w:r>
-        <w:rPr>
-          <w:rFonts w:cs="Arial"/>
-          <w:smallCaps/>
-          <w:szCs w:val="20"/>
-        </w:rPr>
-        <w:t xml:space="preserve">. </w:t>
-      </w:r>
-      <w:r>
-        <w:rPr>
-          <w:rFonts w:cs="Arial"/>
-          <w:smallCaps/>
-          <w:szCs w:val="20"/>
-        </w:rPr>
-        <w:t>Critério de Terminação</w:t>
-      </w:r>
-    </w:p>
-    <w:p>
-      <w:pPr>
-        <w:spacing w:after="120" w:line="280" w:lineRule="atLeast"/>
-        <w:jc w:val="both"/>
-        <w:rPr>
-          <w:rFonts w:ascii="Times New Roman" w:hAnsi="Times New Roman"/>
-          <w:sz w:val="22"/>
-          <w:szCs w:val="22"/>
-        </w:rPr>
-      </w:pPr>
-    </w:p>
-    <w:p>
-      <w:pPr>
-        <w:spacing w:after="120" w:line="280" w:lineRule="atLeast"/>
-        <w:ind w:left="709" w:hanging="709"/>
-        <w:jc w:val="both"/>
-        <w:rPr>
-          <w:rFonts w:cs="Arial"/>
-          <w:szCs w:val="20"/>
-        </w:rPr>
-      </w:pPr>
-    </w:p>
-    <w:p>
-      <w:pPr>
-        <w:spacing w:after="120" w:line="280" w:lineRule="atLeast"/>
-        <w:ind w:left="709" w:hanging="709"/>
-        <w:jc w:val="both"/>
-        <w:rPr>
-          <w:rFonts w:cs="Arial"/>
-          <w:szCs w:val="20"/>
-        </w:rPr>
-      </w:pPr>
-    </w:p>
-    <w:p>
-      <w:pPr>
-        <w:spacing w:after="120" w:line="280" w:lineRule="atLeast"/>
-        <w:ind w:left="709" w:hanging="709"/>
-        <w:jc w:val="both"/>
-        <w:rPr>
-          <w:rFonts w:cs="Arial"/>
-          <w:szCs w:val="20"/>
-        </w:rPr>
-      </w:pPr>
-    </w:p>
-    <w:p>
-      <w:pPr>
-        <w:spacing w:after="120" w:line="280" w:lineRule="atLeast"/>
-        <w:ind w:left="709" w:hanging="709"/>
-        <w:jc w:val="both"/>
-        <w:rPr>
-          <w:rFonts w:cs="Arial"/>
-          <w:szCs w:val="20"/>
-        </w:rPr>
-      </w:pPr>
-    </w:p>
-    <w:p>
-      <w:pPr>
-        <w:spacing w:after="120" w:line="280" w:lineRule="atLeast"/>
-        <w:ind w:left="709" w:hanging="709"/>
-        <w:jc w:val="both"/>
-        <w:rPr>
-          <w:rFonts w:cs="Arial"/>
-          <w:szCs w:val="20"/>
-        </w:rPr>
-      </w:pPr>
-    </w:p>
-    <w:p>
-      <w:pPr>
-        <w:spacing w:after="120" w:line="280" w:lineRule="atLeast"/>
-        <w:ind w:left="709" w:hanging="709"/>
-        <w:jc w:val="both"/>
-        <w:rPr>
-          <w:rFonts w:cs="Arial"/>
-          <w:szCs w:val="20"/>
-        </w:rPr>
-      </w:pPr>
-    </w:p>
-    <w:p>
-      <w:pPr>
-        <w:spacing w:after="120" w:line="280" w:lineRule="atLeast"/>
-        <w:ind w:left="709" w:hanging="709"/>
-        <w:jc w:val="both"/>
-        <w:rPr>
-          <w:rFonts w:cs="Arial"/>
-          <w:szCs w:val="20"/>
-        </w:rPr>
-      </w:pPr>
-    </w:p>
-    <w:p>
-      <w:pPr>
-        <w:spacing w:after="120" w:line="280" w:lineRule="atLeast"/>
-        <w:ind w:left="709" w:hanging="709"/>
-        <w:jc w:val="both"/>
-        <w:rPr>
-          <w:rFonts w:cs="Arial"/>
-          <w:szCs w:val="20"/>
-        </w:rPr>
-      </w:pPr>
-    </w:p>
-    <w:p>
-      <w:pPr>
-        <w:spacing w:after="120" w:line="280" w:lineRule="atLeast"/>
-        <w:ind w:left="709" w:hanging="709"/>
-        <w:jc w:val="both"/>
-        <w:rPr>
-          <w:rFonts w:cs="Arial"/>
-          <w:szCs w:val="20"/>
-        </w:rPr>
-      </w:pPr>
-      <w:r>
-        <w:rPr>
-          <w:rFonts w:cs="Arial"/>
-          <w:szCs w:val="20"/>
-        </w:rPr>
-        <w:t>1.2.3.</w:t>
-      </w:r>
-      <w:r>
-        <w:rPr>
-          <w:rFonts w:cs="Arial"/>
-          <w:szCs w:val="20"/>
-        </w:rPr>
-        <w:t>2</w:t>
-      </w:r>
-      <w:r>
-        <w:rPr>
-          <w:rFonts w:cs="Arial"/>
-          <w:szCs w:val="20"/>
-        </w:rPr>
-        <w:t>.</w:t>
-      </w:r>
-      <w:r>
-        <w:rPr>
-          <w:rFonts w:cs="Arial"/>
+        <w:t>1.3.1.</w:t>
+      </w:r>
+      <w:r>
+        <w:rPr>
+          <w:rFonts w:cs="Arial"/>
+          <w:smallCaps/>
           <w:szCs w:val="20"/>
         </w:rPr>
         <w:tab/>
@@ -2117,228 +2986,67 @@
       <w:r>
         <w:rPr>
           <w:rFonts w:cs="Arial"/>
-          <w:szCs w:val="20"/>
-        </w:rPr>
-        <w:t>Organização</w:t>
-      </w:r>
-    </w:p>
-    <w:p>
-      <w:pPr>
-        <w:spacing w:after="120" w:line="280" w:lineRule="atLeast"/>
-        <w:jc w:val="both"/>
-        <w:rPr>
-          <w:rFonts w:ascii="Times New Roman" w:hAnsi="Times New Roman"/>
-          <w:sz w:val="22"/>
-          <w:szCs w:val="22"/>
-        </w:rPr>
-      </w:pPr>
-      <w:r>
-        <w:rPr>
-          <w:rFonts w:ascii="Times New Roman" w:hAnsi="Times New Roman"/>
-          <w:sz w:val="22"/>
-          <w:szCs w:val="22"/>
-        </w:rPr>
-        <w:t xml:space="preserve">Cada </w:t>
+          <w:smallCaps/>
+          <w:szCs w:val="20"/>
+        </w:rPr>
+        <w:t>Figuras</w:t>
+      </w:r>
+    </w:p>
+    <w:p>
+      <w:pPr>
+        <w:spacing w:after="120" w:line="280" w:lineRule="atLeast"/>
+        <w:jc w:val="both"/>
+        <w:rPr>
+          <w:rFonts w:ascii="Times New Roman" w:hAnsi="Times New Roman"/>
+          <w:sz w:val="22"/>
+          <w:szCs w:val="20"/>
+        </w:rPr>
+      </w:pPr>
+      <w:r>
+        <w:rPr>
+          <w:rFonts w:ascii="Times New Roman" w:hAnsi="Times New Roman"/>
+          <w:sz w:val="22"/>
+          <w:szCs w:val="20"/>
+        </w:rPr>
+        <w:t>As figuras deverão ser colocadas centradas</w:t>
+      </w:r>
+      <w:r>
+        <w:rPr>
+          <w:rFonts w:ascii="Times New Roman" w:hAnsi="Times New Roman"/>
+          <w:sz w:val="22"/>
+          <w:szCs w:val="20"/>
+        </w:rPr>
+        <w:t>, com a</w:t>
+      </w:r>
+      <w:r>
+        <w:rPr>
+          <w:rFonts w:ascii="Times New Roman" w:hAnsi="Times New Roman"/>
+          <w:sz w:val="22"/>
+          <w:szCs w:val="20"/>
+        </w:rPr>
+        <w:t xml:space="preserve"> </w:t>
+      </w:r>
+      <w:r>
+        <w:rPr>
+          <w:rFonts w:ascii="Times New Roman" w:hAnsi="Times New Roman"/>
+          <w:sz w:val="22"/>
+          <w:szCs w:val="20"/>
+        </w:rPr>
+        <w:t>legenda</w:t>
+      </w:r>
+      <w:r>
+        <w:rPr>
+          <w:rFonts w:ascii="Times New Roman" w:hAnsi="Times New Roman"/>
+          <w:sz w:val="22"/>
+          <w:szCs w:val="20"/>
+        </w:rPr>
+        <w:t xml:space="preserve"> </w:t>
       </w:r>
       <w:r>
         <w:rPr>
           <w:rFonts w:ascii="Times New Roman" w:hAnsi="Times New Roman"/>
           <w:b/>
           <w:sz w:val="22"/>
-          <w:szCs w:val="22"/>
-        </w:rPr>
-        <w:t>capítulo</w:t>
-      </w:r>
-      <w:r>
-        <w:rPr>
-          <w:rFonts w:ascii="Times New Roman" w:hAnsi="Times New Roman"/>
-          <w:sz w:val="22"/>
-          <w:szCs w:val="22"/>
-        </w:rPr>
-        <w:t xml:space="preserve"> (1 / 2 / etc.) deverá iniciar-se em página ímpar. Sugere-se que a escrita do documento seja dividida por ficheiros independentes, indicando qual o número de início da numeração em </w:t>
-      </w:r>
-      <w:r>
-        <w:rPr>
-          <w:rFonts w:ascii="Times New Roman" w:hAnsi="Times New Roman"/>
-          <w:i/>
-          <w:sz w:val="22"/>
-          <w:szCs w:val="22"/>
-        </w:rPr>
-        <w:t>Inserir/Números de Página/Formatar/Iniciar em…/Fechar</w:t>
-      </w:r>
-      <w:r>
-        <w:rPr>
-          <w:rFonts w:ascii="Times New Roman" w:hAnsi="Times New Roman"/>
-          <w:sz w:val="22"/>
-          <w:szCs w:val="22"/>
-        </w:rPr>
-        <w:t>. Os anexos - se existirem - deverão ter numeração autónoma. Esta divisão por ficheiros deverá ser ainda maior se os elementos gráficos conduzirem a ficheiros muito grandes; recomenda-se que cada ficheiro individual não exceda os 5 Mb.</w:t>
-      </w:r>
-    </w:p>
-    <w:p>
-      <w:pPr>
-        <w:spacing w:after="120" w:line="280" w:lineRule="atLeast"/>
-        <w:jc w:val="both"/>
-        <w:rPr>
-          <w:rFonts w:ascii="Times New Roman" w:hAnsi="Times New Roman"/>
-          <w:sz w:val="22"/>
-          <w:szCs w:val="22"/>
-        </w:rPr>
-      </w:pPr>
-      <w:r>
-        <w:rPr>
-          <w:rFonts w:ascii="Times New Roman" w:hAnsi="Times New Roman"/>
-          <w:sz w:val="22"/>
-          <w:szCs w:val="22"/>
-        </w:rPr>
-        <w:t>Na divisão em subcapítulos não deverão surgir situações de apenas um corpo de texto; ou seja, e exemplificando, se surge 1.1.1. terá obrigatoriamente de existir, pelo menos, 1.1.2., senão a especificação de 1.1.1. não faz sentido - o texto ficará subordinado apenas ao primeiro nível 1.1.</w:t>
-      </w:r>
-    </w:p>
-    <w:p>
-      <w:pPr>
-        <w:spacing w:after="120" w:line="280" w:lineRule="atLeast"/>
-        <w:jc w:val="both"/>
-        <w:rPr>
-          <w:rFonts w:cs="Arial"/>
-          <w:szCs w:val="20"/>
-        </w:rPr>
-      </w:pPr>
-    </w:p>
-    <w:p>
-      <w:pPr>
-        <w:spacing w:after="120" w:line="280" w:lineRule="atLeast"/>
-        <w:ind w:left="426" w:hanging="426"/>
-        <w:jc w:val="both"/>
-        <w:rPr>
-          <w:rFonts w:cs="Arial"/>
-          <w:b/>
-          <w:smallCaps/>
-          <w:sz w:val="22"/>
-          <w:szCs w:val="20"/>
-        </w:rPr>
-      </w:pPr>
-      <w:r>
-        <w:rPr>
-          <w:rFonts w:cs="Arial"/>
-          <w:b/>
-          <w:smallCaps/>
-          <w:sz w:val="22"/>
-          <w:szCs w:val="20"/>
-        </w:rPr>
-        <w:t>1.3.</w:t>
-      </w:r>
-      <w:r>
-        <w:rPr>
-          <w:rFonts w:cs="Arial"/>
-          <w:b/>
-          <w:smallCaps/>
-          <w:sz w:val="22"/>
-          <w:szCs w:val="20"/>
-        </w:rPr>
-        <w:tab/>
-      </w:r>
-      <w:r>
-        <w:rPr>
-          <w:rFonts w:cs="Arial"/>
-          <w:b/>
-          <w:smallCaps/>
-          <w:sz w:val="22"/>
-          <w:szCs w:val="20"/>
-        </w:rPr>
-        <w:t>Elementos gráficos</w:t>
-      </w:r>
-    </w:p>
-    <w:p>
-      <w:pPr>
-        <w:spacing w:after="120" w:line="280" w:lineRule="atLeast"/>
-        <w:ind w:left="567" w:hanging="567"/>
-        <w:jc w:val="both"/>
-        <w:rPr>
-          <w:rFonts w:cs="Arial"/>
-          <w:smallCaps/>
-          <w:szCs w:val="20"/>
-        </w:rPr>
-      </w:pPr>
-      <w:r>
-        <w:rPr>
-          <w:rFonts w:cs="Arial"/>
-          <w:smallCaps/>
-          <w:szCs w:val="20"/>
-        </w:rPr>
-        <w:t>1.3.1.</w:t>
-      </w:r>
-      <w:r>
-        <w:rPr>
-          <w:rFonts w:cs="Arial"/>
-          <w:smallCaps/>
-          <w:szCs w:val="20"/>
-        </w:rPr>
-        <w:tab/>
-      </w:r>
-      <w:r>
-        <w:rPr>
-          <w:rFonts w:cs="Arial"/>
-          <w:smallCaps/>
-          <w:szCs w:val="20"/>
-        </w:rPr>
-        <w:t>Figuras</w:t>
-      </w:r>
-    </w:p>
-    <w:p>
-      <w:pPr>
-        <w:spacing w:after="120" w:line="280" w:lineRule="atLeast"/>
-        <w:jc w:val="both"/>
-        <w:rPr>
-          <w:rFonts w:ascii="Times New Roman" w:hAnsi="Times New Roman"/>
-          <w:sz w:val="22"/>
-          <w:szCs w:val="20"/>
-        </w:rPr>
-      </w:pPr>
-      <w:r>
-        <w:rPr>
-          <w:rFonts w:ascii="Times New Roman" w:hAnsi="Times New Roman"/>
-          <w:sz w:val="22"/>
-          <w:szCs w:val="20"/>
-        </w:rPr>
-        <w:t>As figuras deverão ser colocadas centradas</w:t>
-      </w:r>
-      <w:r>
-        <w:rPr>
-          <w:rFonts w:ascii="Times New Roman" w:hAnsi="Times New Roman"/>
-          <w:sz w:val="22"/>
-          <w:szCs w:val="20"/>
-        </w:rPr>
-        <w:t>, com a</w:t>
-      </w:r>
-      <w:r>
-        <w:rPr>
-          <w:rFonts w:ascii="Times New Roman" w:hAnsi="Times New Roman"/>
-          <w:sz w:val="22"/>
-          <w:szCs w:val="20"/>
-        </w:rPr>
-        <w:t xml:space="preserve"> </w:t>
-      </w:r>
-      <w:r>
-        <w:rPr>
-          <w:rFonts w:ascii="Times New Roman" w:hAnsi="Times New Roman"/>
-          <w:sz w:val="22"/>
-          <w:szCs w:val="20"/>
-        </w:rPr>
-        <w:t>legenda</w:t>
-      </w:r>
-      <w:r>
-        <w:rPr>
-          <w:rFonts w:ascii="Times New Roman" w:hAnsi="Times New Roman"/>
-          <w:sz w:val="22"/>
-          <w:szCs w:val="20"/>
-        </w:rPr>
-        <w:t xml:space="preserve"> </w:t>
-      </w:r>
-      <w:r>
-        <w:rPr>
-          <w:rFonts w:ascii="Times New Roman" w:hAnsi="Times New Roman"/>
-          <w:b/>
-          <w:sz w:val="22"/>
           <w:szCs w:val="20"/>
         </w:rPr>
         <w:t>SOB</w:t>
@@ -2392,7 +3100,6 @@
           <w:sz w:val="22"/>
           <w:szCs w:val="20"/>
         </w:rPr>
-        <w:lastRenderedPageBreak/>
         <w:t>As figuras deverão ser numeradas sequencialmente (Fig.1 / Fig.2), eventualmente com a associação do capítulo em que surgem (Fig.1.1. / Fig.1.2. etc.). Esta alternativa apenas deverá ser utilizada quando, efetivamente, existam muitas figuras, aconselhando uma referenciação mais pormenorizada (o mesmo se aplicará a quadros/tabelas e a equações).</w:t>
       </w:r>
     </w:p>
@@ -2606,6 +3313,7 @@
           <w:sz w:val="22"/>
           <w:szCs w:val="20"/>
         </w:rPr>
+        <w:lastRenderedPageBreak/>
         <w:t>Os quadros</w:t>
       </w:r>
       <w:r>
@@ -3596,7 +4304,7 @@
           <v:shape id="_x0000_i1025" type="#_x0000_t75" style="width:84.75pt;height:30.75pt" o:ole="">
             <v:imagedata r:id="rId8" o:title=""/>
           </v:shape>
-          <o:OLEObject Type="Embed" ProgID="Equation.3" ShapeID="_x0000_i1025" DrawAspect="Content" ObjectID="_1554568907" r:id="rId9"/>
+          <o:OLEObject Type="Embed" ProgID="Equation.3" ShapeID="_x0000_i1025" DrawAspect="Content" ObjectID="_1554649970" r:id="rId9"/>
         </w:object>
       </w:r>
       <w:r>
@@ -3933,6 +4641,7 @@
           <w:sz w:val="22"/>
           <w:szCs w:val="20"/>
         </w:rPr>
+        <w:lastRenderedPageBreak/>
         <w:t xml:space="preserve">Apenas deverão ser utilizados os efeitos de </w:t>
       </w:r>
       <w:r>
@@ -4272,7 +4981,6 @@
           <w:sz w:val="22"/>
           <w:szCs w:val="20"/>
         </w:rPr>
-        <w:lastRenderedPageBreak/>
         <w:t>No ficheiro relativo ao formato da Bibliografia são indicados os campos a contemplar para cada tipo de referência bibliográfica.</w:t>
       </w:r>
     </w:p>
@@ -4479,7 +5187,7 @@
         <w:rStyle w:val="PageNumber"/>
         <w:noProof/>
       </w:rPr>
-      <w:t>6</w:t>
+      <w:t>8</w:t>
     </w:r>
     <w:r>
       <w:rPr>
@@ -5550,6 +6258,16 @@
       <w:contextualSpacing/>
     </w:pPr>
   </w:style>
+  <w:style w:type="character" w:styleId="PlaceholderText">
+    <w:name w:val="Placeholder Text"/>
+    <w:basedOn w:val="DefaultParagraphFont"/>
+    <w:uiPriority w:val="99"/>
+    <w:semiHidden/>
+    <w:rsid w:val="00BF18EC"/>
+    <w:rPr>
+      <w:color w:val="808080"/>
+    </w:rPr>
+  </w:style>
 </w:styles>
 </file>
 

</xml_diff>